<commit_message>
Updated guidelines i.e., Learning Git
</commit_message>
<xml_diff>
--- a/Guidelines/guidelines.docx
+++ b/Guidelines/guidelines.docx
@@ -1788,20 +1788,27 @@
         <w:ind w:left="0" w:right="0" w:hanging="0"/>
         <w:rPr>
           <w:rFonts w:ascii="Times New Roman" w:hAnsi="Times New Roman"/>
-          <w:b w:val="false"/>
-          <w:b w:val="false"/>
-          <w:caps w:val="false"/>
-          <w:smallCaps w:val="false"/>
-          <w:color w:val="000000"/>
-          <w:spacing w:val="0"/>
-          <w:sz w:val="24"/>
-          <w:szCs w:val="24"/>
-        </w:rPr>
-      </w:pPr>
-      <w:r>
-        <w:rPr>
-          <w:rFonts w:ascii="Times New Roman" w:hAnsi="Times New Roman"/>
-          <w:b w:val="false"/>
+          <w:b/>
+          <w:b/>
+          <w:bCs/>
+          <w:i/>
+          <w:i/>
+          <w:iCs/>
+          <w:caps w:val="false"/>
+          <w:smallCaps w:val="false"/>
+          <w:color w:val="000000"/>
+          <w:spacing w:val="0"/>
+          <w:sz w:val="24"/>
+          <w:szCs w:val="24"/>
+        </w:rPr>
+      </w:pPr>
+      <w:r>
+        <w:rPr>
+          <w:rFonts w:ascii="Times New Roman" w:hAnsi="Times New Roman"/>
+          <w:b/>
+          <w:bCs/>
+          <w:i/>
+          <w:iCs/>
           <w:caps w:val="false"/>
           <w:smallCaps w:val="false"/>
           <w:color w:val="000000"/>
@@ -1822,7 +1829,8 @@
       <w:r>
         <w:rPr>
           <w:rFonts w:ascii="Times New Roman" w:hAnsi="Times New Roman"/>
-          <w:b w:val="false"/>
+          <w:b/>
+          <w:bCs/>
           <w:i/>
           <w:iCs/>
           <w:caps w:val="false"/>
@@ -1832,7 +1840,38 @@
           <w:sz w:val="24"/>
           <w:szCs w:val="24"/>
         </w:rPr>
-        <w:t xml:space="preserve">Link :   </w:t>
+        <w:t>Link</w:t>
+      </w:r>
+      <w:r>
+        <w:rPr>
+          <w:rFonts w:ascii="Times New Roman" w:hAnsi="Times New Roman"/>
+          <w:b/>
+          <w:bCs/>
+          <w:i/>
+          <w:iCs/>
+          <w:caps w:val="false"/>
+          <w:smallCaps w:val="false"/>
+          <w:color w:val="000000"/>
+          <w:spacing w:val="0"/>
+          <w:sz w:val="24"/>
+          <w:szCs w:val="24"/>
+        </w:rPr>
+        <w:t xml:space="preserve"> </w:t>
+      </w:r>
+      <w:r>
+        <w:rPr>
+          <w:rFonts w:ascii="Times New Roman" w:hAnsi="Times New Roman"/>
+          <w:b w:val="false"/>
+          <w:i/>
+          <w:iCs/>
+          <w:caps w:val="false"/>
+          <w:smallCaps w:val="false"/>
+          <w:color w:val="000000"/>
+          <w:spacing w:val="0"/>
+          <w:sz w:val="24"/>
+          <w:szCs w:val="24"/>
+        </w:rPr>
+        <w:t xml:space="preserve">:   </w:t>
       </w:r>
       <w:hyperlink r:id="rId7">
         <w:r>
@@ -1913,7 +1952,43 @@
           <w:effect w:val="none"/>
         </w:rPr>
         <w:br/>
-        <w:t xml:space="preserve">Link : </w:t>
+      </w:r>
+      <w:r>
+        <w:rPr>
+          <w:rFonts w:ascii="Times New Roman" w:hAnsi="Times New Roman"/>
+          <w:b/>
+          <w:bCs/>
+          <w:i w:val="false"/>
+          <w:caps w:val="false"/>
+          <w:smallCaps w:val="false"/>
+          <w:strike w:val="false"/>
+          <w:dstrike w:val="false"/>
+          <w:color w:val="000000"/>
+          <w:spacing w:val="0"/>
+          <w:sz w:val="24"/>
+          <w:szCs w:val="24"/>
+          <w:u w:val="none"/>
+          <w:effect w:val="none"/>
+        </w:rPr>
+        <w:t>Link</w:t>
+      </w:r>
+      <w:r>
+        <w:rPr>
+          <w:rFonts w:ascii="Times New Roman" w:hAnsi="Times New Roman"/>
+          <w:b w:val="false"/>
+          <w:i w:val="false"/>
+          <w:caps w:val="false"/>
+          <w:smallCaps w:val="false"/>
+          <w:strike w:val="false"/>
+          <w:dstrike w:val="false"/>
+          <w:color w:val="000000"/>
+          <w:spacing w:val="0"/>
+          <w:sz w:val="24"/>
+          <w:szCs w:val="24"/>
+          <w:u w:val="none"/>
+          <w:effect w:val="none"/>
+        </w:rPr>
+        <w:t xml:space="preserve"> : </w:t>
       </w:r>
       <w:hyperlink r:id="rId8">
         <w:r>
@@ -1943,19 +2018,377 @@
         <w:pStyle w:val="Title"/>
         <w:spacing w:before="240" w:after="120"/>
         <w:jc w:val="left"/>
-        <w:rPr>
-          <w:rFonts w:ascii="Times New Roman" w:hAnsi="Times New Roman"/>
-          <w:sz w:val="24"/>
-          <w:szCs w:val="24"/>
-        </w:rPr>
-      </w:pPr>
-      <w:r>
-        <w:rPr>
-          <w:rFonts w:ascii="Times New Roman" w:hAnsi="Times New Roman"/>
-          <w:sz w:val="24"/>
-          <w:szCs w:val="24"/>
-        </w:rPr>
-      </w:r>
+        <w:rPr/>
+      </w:pPr>
+      <w:r>
+        <w:rPr>
+          <w:rFonts w:ascii="Times New Roman" w:hAnsi="Times New Roman"/>
+          <w:sz w:val="24"/>
+          <w:szCs w:val="24"/>
+        </w:rPr>
+        <w:br/>
+        <w:br/>
+        <w:br/>
+      </w:r>
+      <w:hyperlink r:id="rId9" w:tgtFrame="_blank">
+        <w:r>
+          <w:rPr>
+            <w:rStyle w:val="InternetLink"/>
+            <w:rFonts w:ascii="Times New Roman" w:hAnsi="Times New Roman"/>
+            <w:b/>
+            <w:bCs/>
+            <w:i w:val="false"/>
+            <w:caps w:val="false"/>
+            <w:smallCaps w:val="false"/>
+            <w:strike w:val="false"/>
+            <w:dstrike w:val="false"/>
+            <w:color w:val="000000"/>
+            <w:spacing w:val="0"/>
+            <w:sz w:val="28"/>
+            <w:szCs w:val="28"/>
+            <w:u w:val="none"/>
+            <w:effect w:val="none"/>
+          </w:rPr>
+          <w:t>Web Scraping 201: finding the API</w:t>
+        </w:r>
+      </w:hyperlink>
+    </w:p>
+    <w:p>
+      <w:pPr>
+        <w:pStyle w:val="Normal"/>
+        <w:widowControl/>
+        <w:spacing w:lineRule="atLeast" w:line="270" w:before="30" w:after="30"/>
+        <w:ind w:left="0" w:right="0" w:hanging="0"/>
+        <w:rPr/>
+      </w:pPr>
+      <w:r>
+        <w:rPr>
+          <w:rFonts w:ascii="Tahoma;sans-serif;Arial;Helvetica" w:hAnsi="Tahoma;sans-serif;Arial;Helvetica"/>
+          <w:b w:val="false"/>
+          <w:i w:val="false"/>
+          <w:caps w:val="false"/>
+          <w:smallCaps w:val="false"/>
+          <w:color w:val="000000"/>
+          <w:spacing w:val="0"/>
+          <w:sz w:val="20"/>
+        </w:rPr>
+        <w:t>When a page is rendered client-side, scraping can be difficult. Here’s how to find the API used so you’re able to get the data needed.</w:t>
+        <w:br/>
+        <w:br/>
+      </w:r>
+      <w:r>
+        <w:rPr>
+          <w:rFonts w:ascii="Tahoma;sans-serif;Arial;Helvetica" w:hAnsi="Tahoma;sans-serif;Arial;Helvetica"/>
+          <w:b w:val="false"/>
+          <w:i w:val="false"/>
+          <w:caps w:val="false"/>
+          <w:smallCaps w:val="false"/>
+          <w:color w:val="000000"/>
+          <w:spacing w:val="0"/>
+          <w:sz w:val="20"/>
+        </w:rPr>
+        <w:t xml:space="preserve">Link :  </w:t>
+      </w:r>
+      <w:hyperlink r:id="rId10" w:tgtFrame="_blank">
+        <w:r>
+          <w:rPr>
+            <w:rStyle w:val="InternetLink"/>
+            <w:rFonts w:ascii="Tahoma;sans-serif;Arial;Helvetica" w:hAnsi="Tahoma;sans-serif;Arial;Helvetica"/>
+            <w:b w:val="false"/>
+            <w:i w:val="false"/>
+            <w:caps w:val="false"/>
+            <w:smallCaps w:val="false"/>
+            <w:strike w:val="false"/>
+            <w:dstrike w:val="false"/>
+            <w:color w:val="000000"/>
+            <w:spacing w:val="0"/>
+            <w:sz w:val="20"/>
+            <w:u w:val="none"/>
+            <w:effect w:val="none"/>
+          </w:rPr>
+          <w:t>http://www.gregreda.com/2015/02/15/web-scraping-finding-the-api/</w:t>
+        </w:r>
+      </w:hyperlink>
+    </w:p>
+    <w:p>
+      <w:pPr>
+        <w:pStyle w:val="Title"/>
+        <w:spacing w:before="240" w:after="120"/>
+        <w:jc w:val="left"/>
+        <w:rPr/>
+      </w:pPr>
+      <w:r>
+        <w:rPr>
+          <w:rFonts w:ascii="Times New Roman" w:hAnsi="Times New Roman"/>
+          <w:sz w:val="24"/>
+          <w:szCs w:val="24"/>
+        </w:rPr>
+        <w:br/>
+        <w:br/>
+      </w:r>
+      <w:r>
+        <w:rPr>
+          <w:rFonts w:ascii="Times New Roman" w:hAnsi="Times New Roman"/>
+          <w:sz w:val="28"/>
+          <w:szCs w:val="28"/>
+        </w:rPr>
+        <w:t xml:space="preserve">Learning Git </w:t>
+      </w:r>
+      <w:r>
+        <w:rPr>
+          <w:rFonts w:ascii="Times New Roman" w:hAnsi="Times New Roman"/>
+          <w:sz w:val="24"/>
+          <w:szCs w:val="24"/>
+        </w:rPr>
+        <w:br/>
+        <w:br/>
+      </w:r>
+      <w:r>
+        <w:rPr>
+          <w:rFonts w:ascii="Times New Roman" w:hAnsi="Times New Roman"/>
+          <w:sz w:val="24"/>
+          <w:szCs w:val="24"/>
+        </w:rPr>
+        <w:t xml:space="preserve">Link 1 :   </w:t>
+      </w:r>
+      <w:hyperlink r:id="rId11" w:tgtFrame="_blank">
+        <w:r>
+          <w:rPr>
+            <w:rStyle w:val="InternetLink"/>
+            <w:rFonts w:ascii="Tahoma;sans-serif;Arial;Helvetica" w:hAnsi="Tahoma;sans-serif;Arial;Helvetica"/>
+            <w:b w:val="false"/>
+            <w:i w:val="false"/>
+            <w:caps w:val="false"/>
+            <w:smallCaps w:val="false"/>
+            <w:strike w:val="false"/>
+            <w:dstrike w:val="false"/>
+            <w:color w:val="000000"/>
+            <w:spacing w:val="0"/>
+            <w:sz w:val="20"/>
+            <w:szCs w:val="24"/>
+            <w:u w:val="none"/>
+            <w:effect w:val="none"/>
+          </w:rPr>
+          <w:t>http://rogerdudler.github.io/git-guide/</w:t>
+        </w:r>
+      </w:hyperlink>
+      <w:r>
+        <w:rPr>
+          <w:rFonts w:ascii="Times New Roman" w:hAnsi="Times New Roman"/>
+          <w:color w:val="000000"/>
+          <w:sz w:val="24"/>
+          <w:szCs w:val="24"/>
+        </w:rPr>
+        <w:br/>
+      </w:r>
+      <w:r>
+        <w:rPr>
+          <w:rFonts w:ascii="Times New Roman" w:hAnsi="Times New Roman"/>
+          <w:color w:val="000000"/>
+          <w:sz w:val="24"/>
+          <w:szCs w:val="24"/>
+        </w:rPr>
+        <w:t xml:space="preserve">Link 2 :   </w:t>
+      </w:r>
+      <w:hyperlink r:id="rId12" w:tgtFrame="_blank">
+        <w:r>
+          <w:rPr>
+            <w:rStyle w:val="InternetLink"/>
+            <w:rFonts w:ascii="Tahoma;sans-serif;Arial;Helvetica" w:hAnsi="Tahoma;sans-serif;Arial;Helvetica"/>
+            <w:b w:val="false"/>
+            <w:i w:val="false"/>
+            <w:caps w:val="false"/>
+            <w:smallCaps w:val="false"/>
+            <w:strike w:val="false"/>
+            <w:dstrike w:val="false"/>
+            <w:color w:val="000000"/>
+            <w:spacing w:val="0"/>
+            <w:sz w:val="20"/>
+            <w:szCs w:val="24"/>
+            <w:u w:val="none"/>
+            <w:effect w:val="none"/>
+          </w:rPr>
+          <w:t>https://www.kernel.org/pub/software/scm/git/docs/gittutorial.html</w:t>
+        </w:r>
+      </w:hyperlink>
+      <w:r>
+        <w:rPr>
+          <w:rFonts w:ascii="Times New Roman" w:hAnsi="Times New Roman"/>
+          <w:sz w:val="24"/>
+          <w:szCs w:val="24"/>
+        </w:rPr>
+        <w:br/>
+        <w:br/>
+        <w:br/>
+      </w:r>
+      <w:r>
+        <w:rPr>
+          <w:rFonts w:ascii="Times New Roman" w:hAnsi="Times New Roman"/>
+          <w:sz w:val="28"/>
+          <w:szCs w:val="28"/>
+        </w:rPr>
+        <w:t>How to write messages in Git</w:t>
+        <w:br/>
+        <w:br/>
+      </w:r>
+      <w:r>
+        <w:rPr>
+          <w:rFonts w:ascii="Times New Roman" w:hAnsi="Times New Roman"/>
+          <w:sz w:val="24"/>
+          <w:szCs w:val="24"/>
+        </w:rPr>
+        <w:t>Link</w:t>
+      </w:r>
+      <w:r>
+        <w:rPr>
+          <w:rFonts w:ascii="Times New Roman" w:hAnsi="Times New Roman"/>
+          <w:sz w:val="28"/>
+          <w:szCs w:val="28"/>
+        </w:rPr>
+        <w:t xml:space="preserve"> :  </w:t>
+      </w:r>
+      <w:r>
+        <w:rPr>
+          <w:rFonts w:ascii="Times New Roman" w:hAnsi="Times New Roman"/>
+          <w:color w:val="000000"/>
+          <w:sz w:val="28"/>
+          <w:szCs w:val="28"/>
+        </w:rPr>
+        <w:t xml:space="preserve"> </w:t>
+      </w:r>
+      <w:hyperlink r:id="rId13" w:tgtFrame="_blank">
+        <w:r>
+          <w:rPr>
+            <w:rStyle w:val="InternetLink"/>
+            <w:rFonts w:ascii="Tahoma;sans-serif;Arial;Helvetica" w:hAnsi="Tahoma;sans-serif;Arial;Helvetica"/>
+            <w:b w:val="false"/>
+            <w:i w:val="false"/>
+            <w:caps w:val="false"/>
+            <w:smallCaps w:val="false"/>
+            <w:strike w:val="false"/>
+            <w:dstrike w:val="false"/>
+            <w:color w:val="000000"/>
+            <w:spacing w:val="0"/>
+            <w:sz w:val="20"/>
+            <w:szCs w:val="28"/>
+            <w:u w:val="none"/>
+            <w:effect w:val="none"/>
+          </w:rPr>
+          <w:t>http://chris.beams.io/posts/git-commit/</w:t>
+        </w:r>
+      </w:hyperlink>
+      <w:r>
+        <w:rPr>
+          <w:rFonts w:ascii="Times New Roman" w:hAnsi="Times New Roman"/>
+          <w:sz w:val="28"/>
+          <w:szCs w:val="28"/>
+        </w:rPr>
+        <w:br/>
+        <w:br/>
+        <w:br/>
+        <w:t>Very simple on line tool to learn Git</w:t>
+        <w:br/>
+      </w:r>
+      <w:r>
+        <w:rPr>
+          <w:rFonts w:ascii="Times New Roman" w:hAnsi="Times New Roman"/>
+          <w:sz w:val="24"/>
+          <w:szCs w:val="24"/>
+        </w:rPr>
+        <w:br/>
+      </w:r>
+      <w:r>
+        <w:rPr>
+          <w:rFonts w:ascii="Times New Roman" w:hAnsi="Times New Roman"/>
+          <w:sz w:val="24"/>
+          <w:szCs w:val="24"/>
+        </w:rPr>
+        <w:t xml:space="preserve">Link : </w:t>
+      </w:r>
+      <w:r>
+        <w:rPr>
+          <w:rFonts w:ascii="Times New Roman" w:hAnsi="Times New Roman"/>
+          <w:color w:val="000000"/>
+          <w:sz w:val="24"/>
+          <w:szCs w:val="24"/>
+        </w:rPr>
+        <w:t xml:space="preserve">   </w:t>
+      </w:r>
+      <w:hyperlink r:id="rId14" w:tgtFrame="_blank">
+        <w:r>
+          <w:rPr>
+            <w:rStyle w:val="InternetLink"/>
+            <w:rFonts w:ascii="Tahoma;sans-serif;Arial;Helvetica" w:hAnsi="Tahoma;sans-serif;Arial;Helvetica"/>
+            <w:b w:val="false"/>
+            <w:i w:val="false"/>
+            <w:caps w:val="false"/>
+            <w:smallCaps w:val="false"/>
+            <w:color w:val="000000"/>
+            <w:spacing w:val="0"/>
+            <w:sz w:val="20"/>
+            <w:szCs w:val="24"/>
+            <w:u w:val="single"/>
+          </w:rPr>
+          <w:t>https://try.github.io/levels/1/challenges/1</w:t>
+        </w:r>
+      </w:hyperlink>
+      <w:r>
+        <w:rPr>
+          <w:rFonts w:ascii="Times New Roman" w:hAnsi="Times New Roman"/>
+          <w:sz w:val="28"/>
+          <w:szCs w:val="28"/>
+        </w:rPr>
+        <w:br/>
+        <w:br/>
+        <w:br/>
+      </w:r>
+      <w:r>
+        <w:rPr>
+          <w:rFonts w:ascii="Times New Roman" w:hAnsi="Times New Roman"/>
+          <w:sz w:val="28"/>
+          <w:szCs w:val="28"/>
+        </w:rPr>
+        <w:t xml:space="preserve">Download Git Graphic Tool </w:t>
+        <w:br/>
+      </w:r>
+      <w:r>
+        <w:rPr>
+          <w:rFonts w:ascii="Times New Roman" w:hAnsi="Times New Roman"/>
+          <w:sz w:val="24"/>
+          <w:szCs w:val="24"/>
+        </w:rPr>
+        <w:br/>
+      </w:r>
+      <w:r>
+        <w:rPr>
+          <w:rFonts w:ascii="Times New Roman" w:hAnsi="Times New Roman"/>
+          <w:color w:val="000000"/>
+          <w:sz w:val="24"/>
+          <w:szCs w:val="24"/>
+        </w:rPr>
+        <w:br/>
+        <w:t xml:space="preserve"> Link :</w:t>
+      </w:r>
+      <w:hyperlink r:id="rId15" w:tgtFrame="_blank">
+        <w:r>
+          <w:rPr>
+            <w:rStyle w:val="InternetLink"/>
+            <w:rFonts w:ascii="Tahoma;sans-serif;Arial;Helvetica" w:hAnsi="Tahoma;sans-serif;Arial;Helvetica"/>
+            <w:b w:val="false"/>
+            <w:i w:val="false"/>
+            <w:caps w:val="false"/>
+            <w:smallCaps w:val="false"/>
+            <w:strike w:val="false"/>
+            <w:dstrike w:val="false"/>
+            <w:color w:val="000000"/>
+            <w:spacing w:val="0"/>
+            <w:sz w:val="20"/>
+            <w:u w:val="none"/>
+            <w:effect w:val="none"/>
+          </w:rPr>
+          <w:t>https://www.sourcetreeapp.com/</w:t>
+        </w:r>
+      </w:hyperlink>
     </w:p>
     <w:sectPr>
       <w:type w:val="nextPage"/>

</xml_diff>

<commit_message>
guidelines updated with information regarding mockups software
</commit_message>
<xml_diff>
--- a/Guidelines/guidelines.docx
+++ b/Guidelines/guidelines.docx
@@ -377,6 +377,8 @@
         <w:rPr>
           <w:rFonts w:ascii="Arial" w:hAnsi="Arial"/>
           <w:b w:val="false"/>
+          <w:b w:val="false"/>
+          <w:i w:val="false"/>
           <w:i w:val="false"/>
           <w:caps w:val="false"/>
           <w:smallCaps w:val="false"/>
@@ -410,27 +412,7 @@
           <w:effect w:val="none"/>
         </w:rPr>
         <w:br/>
-        <w:t>1.</w:t>
-      </w:r>
-      <w:r>
-        <w:rPr>
-          <w:rFonts w:ascii="Times New Roman" w:hAnsi="Times New Roman"/>
-          <w:b w:val="false"/>
-          <w:bCs w:val="false"/>
-          <w:i w:val="false"/>
-          <w:caps w:val="false"/>
-          <w:smallCaps w:val="false"/>
-          <w:strike w:val="false"/>
-          <w:dstrike w:val="false"/>
-          <w:color w:val="000000"/>
-          <w:spacing w:val="0"/>
-          <w:sz w:val="24"/>
-          <w:szCs w:val="24"/>
-          <w:highlight w:val="white"/>
-          <w:u w:val="none"/>
-          <w:effect w:val="none"/>
-        </w:rPr>
-        <w:t>Make sure you download java SE 1.8 for the product to exhibit expected results.</w:t>
+        <w:t>1.Make sure you download java SE 1.8 for the product to exhibit expected results.</w:t>
       </w:r>
     </w:p>
     <w:p>
@@ -440,10 +422,11 @@
           <w:ilvl w:val="0"/>
           <w:numId w:val="0"/>
         </w:numPr>
-        <w:shd w:fill="FFFFFF" w:val="clear"/>
+        <w:shd w:val="clear" w:fill="FFFFFF"/>
         <w:bidi w:val="0"/>
         <w:spacing w:before="0" w:after="0"/>
         <w:ind w:left="707" w:hanging="0"/>
+        <w:jc w:val="left"/>
         <w:rPr/>
       </w:pPr>
       <w:r>
@@ -478,24 +461,7 @@
           <w:u w:val="none"/>
           <w:effect w:val="none"/>
         </w:rPr>
-        <w:t>2.</w:t>
-      </w:r>
-      <w:r>
-        <w:rPr>
-          <w:rFonts w:ascii="Arial" w:hAnsi="Arial"/>
-          <w:b w:val="false"/>
-          <w:i w:val="false"/>
-          <w:caps w:val="false"/>
-          <w:smallCaps w:val="false"/>
-          <w:strike w:val="false"/>
-          <w:dstrike w:val="false"/>
-          <w:color w:val="000000"/>
-          <w:sz w:val="23"/>
-          <w:highlight w:val="white"/>
-          <w:u w:val="none"/>
-          <w:effect w:val="none"/>
-        </w:rPr>
-        <w:t xml:space="preserve"> </w:t>
+        <w:t xml:space="preserve">2. </w:t>
       </w:r>
       <w:hyperlink r:id="rId4">
         <w:r>
@@ -543,36 +509,7 @@
           <w:szCs w:val="24"/>
         </w:rPr>
         <w:br/>
-      </w:r>
-      <w:r>
-        <w:rPr>
-          <w:rFonts w:ascii="Times New Roman" w:hAnsi="Times New Roman"/>
-          <w:b w:val="false"/>
-          <w:bCs w:val="false"/>
-          <w:i w:val="false"/>
-          <w:caps w:val="false"/>
-          <w:smallCaps w:val="false"/>
-          <w:color w:val="000000"/>
-          <w:spacing w:val="0"/>
-          <w:sz w:val="24"/>
-          <w:szCs w:val="24"/>
-        </w:rPr>
-        <w:t xml:space="preserve">3. </w:t>
-      </w:r>
-      <w:r>
-        <w:rPr>
-          <w:rFonts w:ascii="Times New Roman" w:hAnsi="Times New Roman"/>
-          <w:b w:val="false"/>
-          <w:bCs w:val="false"/>
-          <w:i w:val="false"/>
-          <w:caps w:val="false"/>
-          <w:smallCaps w:val="false"/>
-          <w:color w:val="000000"/>
-          <w:spacing w:val="0"/>
-          <w:sz w:val="24"/>
-          <w:szCs w:val="24"/>
-        </w:rPr>
-        <w:t>Add repository</w:t>
+        <w:t>3. Add repository</w:t>
       </w:r>
       <w:r>
         <w:rPr>
@@ -635,22 +572,6 @@
           <w:highlight w:val="white"/>
         </w:rPr>
         <w:br/>
-      </w:r>
-      <w:r>
-        <w:rPr>
-          <w:rStyle w:val="SourceText"/>
-          <w:rFonts w:ascii="Consolas;Menlo;Monaco;Lucida Console;Liberation Mono;DejaVu Sans Mono;Bitstream Vera Sans Mono;Courier New;monospace;sans-serif" w:hAnsi="Consolas;Menlo;Monaco;Lucida Console;Liberation Mono;DejaVu Sans Mono;Bitstream Vera Sans Mono;Courier New;monospace;sans-serif"/>
-          <w:b w:val="false"/>
-          <w:bCs/>
-          <w:i w:val="false"/>
-          <w:caps w:val="false"/>
-          <w:smallCaps w:val="false"/>
-          <w:color w:val="303336"/>
-          <w:spacing w:val="0"/>
-          <w:sz w:val="20"/>
-          <w:szCs w:val="28"/>
-          <w:highlight w:val="white"/>
-        </w:rPr>
         <w:t>sudo apt-get update</w:t>
       </w:r>
     </w:p>
@@ -787,20 +708,7 @@
           <w:sz w:val="20"/>
         </w:rPr>
         <w:br/>
-        <w:t xml:space="preserve">          </w:t>
-      </w:r>
-      <w:r>
-        <w:rPr>
-          <w:rFonts w:ascii="Tahoma;sans-serif;Arial;Helvetica" w:hAnsi="Tahoma;sans-serif;Arial;Helvetica"/>
-          <w:b w:val="false"/>
-          <w:i w:val="false"/>
-          <w:caps w:val="false"/>
-          <w:smallCaps w:val="false"/>
-          <w:color w:val="000000"/>
-          <w:spacing w:val="0"/>
-          <w:sz w:val="20"/>
-        </w:rPr>
-        <w:t xml:space="preserve">5. To check the version of Java </w:t>
+        <w:t xml:space="preserve">          5. To check the version of Java </w:t>
         <w:br/>
         <w:br/>
         <w:t xml:space="preserve">         </w:t>
@@ -842,7 +750,6 @@
       <w:pPr>
         <w:pStyle w:val="PreformattedText"/>
         <w:widowControl/>
-        <w:pBdr/>
         <w:spacing w:before="0" w:after="0"/>
         <w:ind w:left="0" w:right="0" w:hanging="0"/>
         <w:jc w:val="left"/>
@@ -943,7 +850,16 @@
         </w:rPr>
       </w:pPr>
       <w:r>
-        <w:rPr/>
+        <w:rPr>
+          <w:rFonts w:ascii="Tahoma;sans-serif;Arial;Helvetica" w:hAnsi="Tahoma;sans-serif;Arial;Helvetica"/>
+          <w:b w:val="false"/>
+          <w:i w:val="false"/>
+          <w:caps w:val="false"/>
+          <w:smallCaps w:val="false"/>
+          <w:color w:val="000000"/>
+          <w:spacing w:val="0"/>
+          <w:sz w:val="20"/>
+        </w:rPr>
       </w:r>
     </w:p>
     <w:p>
@@ -1093,24 +1009,6 @@
           <w:effect w:val="none"/>
         </w:rPr>
         <w:br/>
-      </w:r>
-      <w:r>
-        <w:rPr>
-          <w:rFonts w:ascii="Tahoma;sans-serif;Arial;Helvetica" w:hAnsi="Tahoma;sans-serif;Arial;Helvetica"/>
-          <w:b/>
-          <w:bCs/>
-          <w:i w:val="false"/>
-          <w:caps w:val="false"/>
-          <w:smallCaps w:val="false"/>
-          <w:strike w:val="false"/>
-          <w:dstrike w:val="false"/>
-          <w:color w:val="000000"/>
-          <w:spacing w:val="0"/>
-          <w:sz w:val="28"/>
-          <w:szCs w:val="28"/>
-          <w:u w:val="none"/>
-          <w:effect w:val="none"/>
-        </w:rPr>
         <w:t>Installing Eclipse</w:t>
       </w:r>
     </w:p>
@@ -1119,7 +1017,7 @@
         <w:pStyle w:val="TextBody"/>
         <w:numPr>
           <w:ilvl w:val="0"/>
-          <w:numId w:val="4"/>
+          <w:numId w:val="2"/>
         </w:numPr>
         <w:jc w:val="left"/>
         <w:rPr>
@@ -1165,11 +1063,12 @@
         <w:pStyle w:val="TextBody"/>
         <w:numPr>
           <w:ilvl w:val="0"/>
-          <w:numId w:val="4"/>
+          <w:numId w:val="2"/>
         </w:numPr>
         <w:jc w:val="left"/>
         <w:rPr>
           <w:rFonts w:ascii="Times New Roman" w:hAnsi="Times New Roman"/>
+          <w:i w:val="false"/>
           <w:i w:val="false"/>
           <w:caps w:val="false"/>
           <w:smallCaps w:val="false"/>
@@ -1211,6 +1110,7 @@
         <w:rPr>
           <w:rFonts w:ascii="Times New Roman" w:hAnsi="Times New Roman"/>
           <w:i w:val="false"/>
+          <w:i w:val="false"/>
           <w:caps w:val="false"/>
           <w:smallCaps w:val="false"/>
           <w:color w:val="000000"/>
@@ -1320,12 +1220,23 @@
           <w:sz w:val="20"/>
         </w:rPr>
         <w:br/>
-        <w:t xml:space="preserve">      </w:t>
-      </w:r>
-      <w:r>
+        <w:t xml:space="preserve">      3)  Create a Launcher for Ecplise </w:t>
+        <w:br/>
+        <w:t xml:space="preserve"> </w:t>
+        <w:br/>
+        <w:t xml:space="preserve">         </w:t>
+        <w:br/>
+        <w:t xml:space="preserve">             gksudo gedit /usr/share/applications/eclipse.desktop</w:t>
+      </w:r>
+    </w:p>
+    <w:p>
+      <w:pPr>
+        <w:pStyle w:val="TextBody"/>
         <w:rPr>
           <w:rFonts w:ascii="Monaco;Menlo;Consolas;Courier New;monospace" w:hAnsi="Monaco;Menlo;Consolas;Courier New;monospace"/>
           <w:b w:val="false"/>
+          <w:b w:val="false"/>
+          <w:i w:val="false"/>
           <w:i w:val="false"/>
           <w:caps w:val="false"/>
           <w:smallCaps w:val="false"/>
@@ -1333,18 +1244,8 @@
           <w:spacing w:val="0"/>
           <w:sz w:val="20"/>
         </w:rPr>
-        <w:t xml:space="preserve">3)  Create a Launcher for Ecplise </w:t>
-        <w:br/>
-        <w:t xml:space="preserve"> </w:t>
-        <w:br/>
-        <w:t xml:space="preserve">         </w:t>
-        <w:br/>
-        <w:t xml:space="preserve">             gksudo gedit /usr/share/applications/eclipse.desktop</w:t>
-      </w:r>
-    </w:p>
-    <w:p>
-      <w:pPr>
-        <w:pStyle w:val="TextBody"/>
+      </w:pPr>
+      <w:r>
         <w:rPr>
           <w:rFonts w:ascii="Monaco;Menlo;Consolas;Courier New;monospace" w:hAnsi="Monaco;Menlo;Consolas;Courier New;monospace"/>
           <w:b w:val="false"/>
@@ -1355,9 +1256,6 @@
           <w:spacing w:val="0"/>
           <w:sz w:val="20"/>
         </w:rPr>
-      </w:pPr>
-      <w:r>
-        <w:rPr/>
       </w:r>
     </w:p>
     <w:p>
@@ -1365,7 +1263,7 @@
         <w:pStyle w:val="TextBody"/>
         <w:numPr>
           <w:ilvl w:val="0"/>
-          <w:numId w:val="5"/>
+          <w:numId w:val="3"/>
         </w:numPr>
         <w:jc w:val="left"/>
         <w:rPr/>
@@ -1840,23 +1738,7 @@
           <w:sz w:val="24"/>
           <w:szCs w:val="24"/>
         </w:rPr>
-        <w:t>Link</w:t>
-      </w:r>
-      <w:r>
-        <w:rPr>
-          <w:rFonts w:ascii="Times New Roman" w:hAnsi="Times New Roman"/>
-          <w:b/>
-          <w:bCs/>
-          <w:i/>
-          <w:iCs/>
-          <w:caps w:val="false"/>
-          <w:smallCaps w:val="false"/>
-          <w:color w:val="000000"/>
-          <w:spacing w:val="0"/>
-          <w:sz w:val="24"/>
-          <w:szCs w:val="24"/>
-        </w:rPr>
-        <w:t xml:space="preserve"> </w:t>
+        <w:t xml:space="preserve">Link </w:t>
       </w:r>
       <w:r>
         <w:rPr>
@@ -2030,7 +1912,7 @@
         <w:br/>
         <w:br/>
       </w:r>
-      <w:hyperlink r:id="rId9" w:tgtFrame="_blank">
+      <w:hyperlink r:id="rId9">
         <w:r>
           <w:rPr>
             <w:rStyle w:val="InternetLink"/>
@@ -2057,6 +1939,10 @@
       <w:pPr>
         <w:pStyle w:val="Normal"/>
         <w:widowControl/>
+        <w:numPr>
+          <w:ilvl w:val="0"/>
+          <w:numId w:val="4"/>
+        </w:numPr>
         <w:spacing w:lineRule="atLeast" w:line="270" w:before="30" w:after="30"/>
         <w:ind w:left="0" w:right="0" w:hanging="0"/>
         <w:rPr/>
@@ -2075,40 +1961,345 @@
         <w:t>When a page is rendered client-side, scraping can be difficult. Here’s how to find the API used so you’re able to get the data needed.</w:t>
         <w:br/>
         <w:br/>
-      </w:r>
-      <w:r>
-        <w:rPr>
+        <w:t xml:space="preserve">Link :  </w:t>
+      </w:r>
+      <w:r>
+        <w:rPr>
+          <w:rStyle w:val="InternetLink"/>
           <w:rFonts w:ascii="Tahoma;sans-serif;Arial;Helvetica" w:hAnsi="Tahoma;sans-serif;Arial;Helvetica"/>
           <w:b w:val="false"/>
           <w:i w:val="false"/>
           <w:caps w:val="false"/>
           <w:smallCaps w:val="false"/>
-          <w:color w:val="000000"/>
-          <w:spacing w:val="0"/>
-          <w:sz w:val="20"/>
-        </w:rPr>
-        <w:t xml:space="preserve">Link :  </w:t>
-      </w:r>
-      <w:hyperlink r:id="rId10" w:tgtFrame="_blank">
+          <w:strike w:val="false"/>
+          <w:dstrike w:val="false"/>
+          <w:color w:val="000000"/>
+          <w:spacing w:val="0"/>
+          <w:sz w:val="20"/>
+          <w:u w:val="none"/>
+          <w:effect w:val="none"/>
+        </w:rPr>
+        <w:t>http://www.gregreda.com/2015/02/15/web-scraping-finding-the-api/</w:t>
+        <w:br/>
+        <w:br/>
+        <w:br/>
+      </w:r>
+      <w:r>
+        <w:rPr>
+          <w:rStyle w:val="InternetLink"/>
+          <w:rFonts w:ascii="Times New Roman" w:hAnsi="Times New Roman"/>
+          <w:b/>
+          <w:bCs/>
+          <w:i w:val="false"/>
+          <w:caps w:val="false"/>
+          <w:smallCaps w:val="false"/>
+          <w:strike w:val="false"/>
+          <w:dstrike w:val="false"/>
+          <w:color w:val="000000"/>
+          <w:spacing w:val="0"/>
+          <w:sz w:val="28"/>
+          <w:szCs w:val="28"/>
+          <w:u w:val="none"/>
+          <w:effect w:val="none"/>
+        </w:rPr>
+        <w:t xml:space="preserve">Mockups for client and server </w:t>
+        <w:br/>
+        <w:br/>
+        <w:br/>
+      </w:r>
+    </w:p>
+    <w:p>
+      <w:pPr>
+        <w:pStyle w:val="Normal"/>
+        <w:widowControl/>
+        <w:numPr>
+          <w:ilvl w:val="0"/>
+          <w:numId w:val="4"/>
+        </w:numPr>
+        <w:spacing w:lineRule="atLeast" w:line="270" w:before="30" w:after="30"/>
+        <w:ind w:left="0" w:right="0" w:hanging="0"/>
+        <w:rPr/>
+      </w:pPr>
+      <w:r>
+        <w:rPr>
+          <w:rStyle w:val="InternetLink"/>
+          <w:rFonts w:ascii="Times New Roman" w:hAnsi="Times New Roman"/>
+          <w:b w:val="false"/>
+          <w:bCs w:val="false"/>
+          <w:i w:val="false"/>
+          <w:caps w:val="false"/>
+          <w:smallCaps w:val="false"/>
+          <w:strike w:val="false"/>
+          <w:dstrike w:val="false"/>
+          <w:color w:val="000000"/>
+          <w:spacing w:val="0"/>
+          <w:sz w:val="28"/>
+          <w:szCs w:val="28"/>
+          <w:u w:val="none"/>
+          <w:effect w:val="none"/>
+        </w:rPr>
+        <w:t xml:space="preserve"> </w:t>
+      </w:r>
+      <w:r>
+        <w:rPr>
+          <w:rStyle w:val="InternetLink"/>
+          <w:rFonts w:ascii="Times New Roman" w:hAnsi="Times New Roman"/>
+          <w:b w:val="false"/>
+          <w:bCs w:val="false"/>
+          <w:i w:val="false"/>
+          <w:caps w:val="false"/>
+          <w:smallCaps w:val="false"/>
+          <w:strike w:val="false"/>
+          <w:dstrike w:val="false"/>
+          <w:color w:val="000000"/>
+          <w:spacing w:val="0"/>
+          <w:sz w:val="24"/>
+          <w:szCs w:val="24"/>
+          <w:u w:val="none"/>
+          <w:effect w:val="none"/>
+        </w:rPr>
+        <w:t xml:space="preserve">Mockups for client and server are to be enhanced </w:t>
+        <w:br/>
+        <w:t xml:space="preserve"> </w:t>
+        <w:br/>
+        <w:t xml:space="preserve">use this software for mockups and a perfect design of plan is depicted through it </w:t>
+        <w:br/>
+        <w:br/>
+      </w:r>
+      <w:r>
+        <w:rPr>
+          <w:rStyle w:val="InternetLink"/>
+          <w:rFonts w:ascii="Times New Roman" w:hAnsi="Times New Roman"/>
+          <w:b/>
+          <w:bCs/>
+          <w:i w:val="false"/>
+          <w:caps w:val="false"/>
+          <w:smallCaps w:val="false"/>
+          <w:strike w:val="false"/>
+          <w:dstrike w:val="false"/>
+          <w:color w:val="000000"/>
+          <w:spacing w:val="0"/>
+          <w:sz w:val="24"/>
+          <w:szCs w:val="24"/>
+          <w:u w:val="none"/>
+          <w:effect w:val="none"/>
+        </w:rPr>
+        <w:t xml:space="preserve">Link : </w:t>
+      </w:r>
+      <w:r>
+        <w:rPr>
+          <w:rStyle w:val="InternetLink"/>
+          <w:rFonts w:ascii="Times New Roman" w:hAnsi="Times New Roman"/>
+          <w:b w:val="false"/>
+          <w:bCs w:val="false"/>
+          <w:i w:val="false"/>
+          <w:caps w:val="false"/>
+          <w:smallCaps w:val="false"/>
+          <w:strike w:val="false"/>
+          <w:dstrike w:val="false"/>
+          <w:color w:val="000000"/>
+          <w:spacing w:val="0"/>
+          <w:sz w:val="24"/>
+          <w:szCs w:val="24"/>
+          <w:u w:val="none"/>
+          <w:effect w:val="none"/>
+        </w:rPr>
+        <w:t>https://balsamiq.com/products/mockups/#</w:t>
+        <w:br/>
+        <w:br/>
+        <w:br/>
+      </w:r>
+    </w:p>
+    <w:p>
+      <w:pPr>
+        <w:pStyle w:val="Normal"/>
+        <w:widowControl/>
+        <w:numPr>
+          <w:ilvl w:val="0"/>
+          <w:numId w:val="4"/>
+        </w:numPr>
+        <w:spacing w:lineRule="atLeast" w:line="270" w:before="30" w:after="30"/>
+        <w:ind w:left="0" w:right="0" w:hanging="0"/>
+        <w:rPr/>
+      </w:pPr>
+      <w:r>
+        <w:rPr>
+          <w:rStyle w:val="InternetLink"/>
+          <w:rFonts w:ascii="Times New Roman" w:hAnsi="Times New Roman"/>
+          <w:b w:val="false"/>
+          <w:bCs w:val="false"/>
+          <w:i w:val="false"/>
+          <w:caps w:val="false"/>
+          <w:smallCaps w:val="false"/>
+          <w:strike w:val="false"/>
+          <w:dstrike w:val="false"/>
+          <w:color w:val="0A0A0A"/>
+          <w:spacing w:val="0"/>
+          <w:sz w:val="24"/>
+          <w:szCs w:val="24"/>
+          <w:u w:val="none"/>
+          <w:effect w:val="none"/>
+        </w:rPr>
+        <w:t>Mockups intentionally makes your wireframes scream both.</w:t>
+      </w:r>
+      <w:r>
+        <w:rPr>
+          <w:rStyle w:val="Emphasis"/>
+          <w:rFonts w:ascii="Times New Roman" w:hAnsi="Times New Roman"/>
+          <w:b w:val="false"/>
+          <w:bCs w:val="false"/>
+          <w:i w:val="false"/>
+          <w:iCs w:val="false"/>
+          <w:caps w:val="false"/>
+          <w:smallCaps w:val="false"/>
+          <w:strike w:val="false"/>
+          <w:dstrike w:val="false"/>
+          <w:color w:val="0A0A0A"/>
+          <w:spacing w:val="0"/>
+          <w:sz w:val="24"/>
+          <w:szCs w:val="24"/>
+          <w:u w:val="none"/>
+          <w:effect w:val="none"/>
+        </w:rPr>
+        <w:t xml:space="preserve">This is not final </w:t>
+      </w:r>
+      <w:r>
+        <w:rPr>
+          <w:rStyle w:val="InternetLink"/>
+          <w:rFonts w:ascii="Times New Roman" w:hAnsi="Times New Roman"/>
+          <w:b w:val="false"/>
+          <w:bCs w:val="false"/>
+          <w:i w:val="false"/>
+          <w:caps w:val="false"/>
+          <w:smallCaps w:val="false"/>
+          <w:strike w:val="false"/>
+          <w:dstrike w:val="false"/>
+          <w:color w:val="0A0A0A"/>
+          <w:spacing w:val="0"/>
+          <w:sz w:val="24"/>
+          <w:szCs w:val="24"/>
+          <w:u w:val="none"/>
+          <w:effect w:val="none"/>
+        </w:rPr>
+        <w:t xml:space="preserve">and </w:t>
+      </w:r>
+      <w:r>
+        <w:rPr>
+          <w:rStyle w:val="Emphasis"/>
+          <w:rFonts w:ascii="Times New Roman" w:hAnsi="Times New Roman"/>
+          <w:b w:val="false"/>
+          <w:bCs w:val="false"/>
+          <w:i w:val="false"/>
+          <w:iCs w:val="false"/>
+          <w:caps w:val="false"/>
+          <w:smallCaps w:val="false"/>
+          <w:strike w:val="false"/>
+          <w:dstrike w:val="false"/>
+          <w:color w:val="0A0A0A"/>
+          <w:spacing w:val="0"/>
+          <w:sz w:val="24"/>
+          <w:szCs w:val="24"/>
+          <w:u w:val="none"/>
+          <w:effect w:val="none"/>
+        </w:rPr>
+        <w:t>I just threw this  together</w:t>
+      </w:r>
+      <w:r>
+        <w:rPr>
+          <w:rStyle w:val="InternetLink"/>
+          <w:rFonts w:ascii="Times New Roman" w:hAnsi="Times New Roman"/>
+          <w:b w:val="false"/>
+          <w:bCs w:val="false"/>
+          <w:i w:val="false"/>
+          <w:caps w:val="false"/>
+          <w:smallCaps w:val="false"/>
+          <w:strike w:val="false"/>
+          <w:dstrike w:val="false"/>
+          <w:color w:val="0A0A0A"/>
+          <w:spacing w:val="0"/>
+          <w:sz w:val="24"/>
+          <w:szCs w:val="24"/>
+          <w:u w:val="none"/>
+          <w:effect w:val="none"/>
+        </w:rPr>
+        <w:t>, eliciting honest feedback, which results in better wireframes, easier-to-use features, and  happier users of your product. That's what it's all about.</w:t>
+        <w:br/>
+      </w:r>
+    </w:p>
+    <w:p>
+      <w:pPr>
+        <w:pStyle w:val="Normal"/>
+        <w:widowControl/>
+        <w:numPr>
+          <w:ilvl w:val="0"/>
+          <w:numId w:val="4"/>
+        </w:numPr>
+        <w:spacing w:lineRule="atLeast" w:line="270" w:before="30" w:after="30"/>
+        <w:ind w:left="0" w:right="0" w:hanging="0"/>
+        <w:rPr/>
+      </w:pPr>
+      <w:r>
+        <w:rPr>
+          <w:rStyle w:val="InternetLink"/>
+          <w:rFonts w:ascii="Times New Roman" w:hAnsi="Times New Roman"/>
+          <w:b w:val="false"/>
+          <w:bCs w:val="false"/>
+          <w:i w:val="false"/>
+          <w:caps w:val="false"/>
+          <w:smallCaps w:val="false"/>
+          <w:strike w:val="false"/>
+          <w:dstrike w:val="false"/>
+          <w:color w:val="0A0A0A"/>
+          <w:spacing w:val="0"/>
+          <w:sz w:val="24"/>
+          <w:szCs w:val="24"/>
+          <w:u w:val="none"/>
+          <w:effect w:val="none"/>
+        </w:rPr>
+        <w:t>Your whole team can come together around the right design using Mockups. It's so easy to learn, both clients and customers can use it (</w:t>
+      </w:r>
+      <w:hyperlink r:id="rId10">
         <w:r>
           <w:rPr>
             <w:rStyle w:val="InternetLink"/>
-            <w:rFonts w:ascii="Tahoma;sans-serif;Arial;Helvetica" w:hAnsi="Tahoma;sans-serif;Arial;Helvetica"/>
+            <w:rFonts w:ascii="Times New Roman" w:hAnsi="Times New Roman"/>
             <w:b w:val="false"/>
+            <w:bCs w:val="false"/>
             <w:i w:val="false"/>
             <w:caps w:val="false"/>
             <w:smallCaps w:val="false"/>
             <w:strike w:val="false"/>
             <w:dstrike w:val="false"/>
-            <w:color w:val="000000"/>
+            <w:color w:val="0062AE"/>
             <w:spacing w:val="0"/>
-            <w:sz w:val="20"/>
+            <w:sz w:val="24"/>
+            <w:szCs w:val="24"/>
             <w:u w:val="none"/>
             <w:effect w:val="none"/>
           </w:rPr>
-          <w:t>http://www.gregreda.com/2015/02/15/web-scraping-finding-the-api/</w:t>
+          <w:t>for free</w:t>
         </w:r>
       </w:hyperlink>
+      <w:r>
+        <w:rPr>
+          <w:rStyle w:val="InternetLink"/>
+          <w:rFonts w:ascii="Times New Roman" w:hAnsi="Times New Roman"/>
+          <w:b w:val="false"/>
+          <w:bCs w:val="false"/>
+          <w:i w:val="false"/>
+          <w:caps w:val="false"/>
+          <w:smallCaps w:val="false"/>
+          <w:strike w:val="false"/>
+          <w:dstrike w:val="false"/>
+          <w:color w:val="0A0A0A"/>
+          <w:spacing w:val="0"/>
+          <w:sz w:val="24"/>
+          <w:szCs w:val="24"/>
+          <w:u w:val="none"/>
+          <w:effect w:val="none"/>
+        </w:rPr>
+        <w:t> even), to describe their needs more clearly.</w:t>
+      </w:r>
     </w:p>
     <w:p>
       <w:pPr>
@@ -2142,16 +2333,9 @@
         </w:rPr>
         <w:br/>
         <w:br/>
-      </w:r>
-      <w:r>
-        <w:rPr>
-          <w:rFonts w:ascii="Times New Roman" w:hAnsi="Times New Roman"/>
-          <w:sz w:val="24"/>
-          <w:szCs w:val="24"/>
-        </w:rPr>
         <w:t xml:space="preserve">Link 1 :   </w:t>
       </w:r>
-      <w:hyperlink r:id="rId11" w:tgtFrame="_blank">
+      <w:hyperlink r:id="rId11">
         <w:r>
           <w:rPr>
             <w:rStyle w:val="InternetLink"/>
@@ -2180,17 +2364,9 @@
           <w:szCs w:val="24"/>
         </w:rPr>
         <w:br/>
-      </w:r>
-      <w:r>
-        <w:rPr>
-          <w:rFonts w:ascii="Times New Roman" w:hAnsi="Times New Roman"/>
-          <w:color w:val="000000"/>
-          <w:sz w:val="24"/>
-          <w:szCs w:val="24"/>
-        </w:rPr>
         <w:t xml:space="preserve">Link 2 :   </w:t>
       </w:r>
-      <w:hyperlink r:id="rId12" w:tgtFrame="_blank">
+      <w:hyperlink r:id="rId12">
         <w:r>
           <w:rPr>
             <w:rStyle w:val="InternetLink"/>
@@ -2256,7 +2432,7 @@
         </w:rPr>
         <w:t xml:space="preserve"> </w:t>
       </w:r>
-      <w:hyperlink r:id="rId13" w:tgtFrame="_blank">
+      <w:hyperlink r:id="rId13">
         <w:r>
           <w:rPr>
             <w:rStyle w:val="InternetLink"/>
@@ -2296,13 +2472,6 @@
           <w:szCs w:val="24"/>
         </w:rPr>
         <w:br/>
-      </w:r>
-      <w:r>
-        <w:rPr>
-          <w:rFonts w:ascii="Times New Roman" w:hAnsi="Times New Roman"/>
-          <w:sz w:val="24"/>
-          <w:szCs w:val="24"/>
-        </w:rPr>
         <w:t xml:space="preserve">Link : </w:t>
       </w:r>
       <w:r>
@@ -2314,7 +2483,7 @@
         </w:rPr>
         <w:t xml:space="preserve">   </w:t>
       </w:r>
-      <w:hyperlink r:id="rId14" w:tgtFrame="_blank">
+      <w:hyperlink r:id="rId14">
         <w:r>
           <w:rPr>
             <w:rStyle w:val="InternetLink"/>
@@ -2341,13 +2510,6 @@
         <w:br/>
         <w:br/>
         <w:br/>
-      </w:r>
-      <w:r>
-        <w:rPr>
-          <w:rFonts w:ascii="Times New Roman" w:hAnsi="Times New Roman"/>
-          <w:sz w:val="28"/>
-          <w:szCs w:val="28"/>
-        </w:rPr>
         <w:t xml:space="preserve">Download Git Graphic Tool </w:t>
         <w:br/>
       </w:r>
@@ -2367,28 +2529,31 @@
           <w:szCs w:val="24"/>
         </w:rPr>
         <w:br/>
-        <w:t xml:space="preserve"> Link :</w:t>
-      </w:r>
-      <w:hyperlink r:id="rId15" w:tgtFrame="_blank">
-        <w:r>
-          <w:rPr>
-            <w:rStyle w:val="InternetLink"/>
-            <w:rFonts w:ascii="Tahoma;sans-serif;Arial;Helvetica" w:hAnsi="Tahoma;sans-serif;Arial;Helvetica"/>
-            <w:b w:val="false"/>
-            <w:i w:val="false"/>
-            <w:caps w:val="false"/>
-            <w:smallCaps w:val="false"/>
-            <w:strike w:val="false"/>
-            <w:dstrike w:val="false"/>
-            <w:color w:val="000000"/>
-            <w:spacing w:val="0"/>
-            <w:sz w:val="20"/>
-            <w:u w:val="none"/>
-            <w:effect w:val="none"/>
-          </w:rPr>
-          <w:t>https://www.sourcetreeapp.com/</w:t>
-        </w:r>
-      </w:hyperlink>
+        <w:t xml:space="preserve"> Link :   </w:t>
+      </w:r>
+      <w:r>
+        <w:rPr>
+          <w:rStyle w:val="InternetLink"/>
+          <w:rFonts w:ascii="Tahoma;sans-serif;Arial;Helvetica" w:hAnsi="Tahoma;sans-serif;Arial;Helvetica"/>
+          <w:b w:val="false"/>
+          <w:i w:val="false"/>
+          <w:caps w:val="false"/>
+          <w:smallCaps w:val="false"/>
+          <w:strike w:val="false"/>
+          <w:dstrike w:val="false"/>
+          <w:color w:val="000000"/>
+          <w:spacing w:val="0"/>
+          <w:sz w:val="20"/>
+          <w:u w:val="none"/>
+          <w:effect w:val="none"/>
+        </w:rPr>
+        <w:t>https://www.sourcetreeapp.com/</w:t>
+        <w:br/>
+        <w:br/>
+        <w:br/>
+        <w:br/>
+        <w:br/>
+      </w:r>
     </w:p>
     <w:sectPr>
       <w:type w:val="nextPage"/>
@@ -2664,235 +2829,6 @@
   <w:abstractNum w:abstractNumId="3">
     <w:lvl w:ilvl="0">
       <w:start w:val="1"/>
-      <w:numFmt w:val="decimal"/>
-      <w:lvlText w:val="%1."/>
-      <w:lvlJc w:val="left"/>
-      <w:pPr>
-        <w:tabs>
-          <w:tab w:val="num" w:pos="707"/>
-        </w:tabs>
-        <w:ind w:left="707" w:hanging="283"/>
-      </w:pPr>
-      <w:rPr/>
-    </w:lvl>
-    <w:lvl w:ilvl="1">
-      <w:start w:val="1"/>
-      <w:numFmt w:val="decimal"/>
-      <w:lvlText w:val="%2."/>
-      <w:lvlJc w:val="left"/>
-      <w:pPr>
-        <w:tabs>
-          <w:tab w:val="num" w:pos="1414"/>
-        </w:tabs>
-        <w:ind w:left="1414" w:hanging="283"/>
-      </w:pPr>
-      <w:rPr/>
-    </w:lvl>
-    <w:lvl w:ilvl="2">
-      <w:start w:val="1"/>
-      <w:numFmt w:val="decimal"/>
-      <w:lvlText w:val="%3."/>
-      <w:lvlJc w:val="left"/>
-      <w:pPr>
-        <w:tabs>
-          <w:tab w:val="num" w:pos="2121"/>
-        </w:tabs>
-        <w:ind w:left="2121" w:hanging="283"/>
-      </w:pPr>
-      <w:rPr/>
-    </w:lvl>
-    <w:lvl w:ilvl="3">
-      <w:start w:val="1"/>
-      <w:numFmt w:val="decimal"/>
-      <w:lvlText w:val="%4."/>
-      <w:lvlJc w:val="left"/>
-      <w:pPr>
-        <w:tabs>
-          <w:tab w:val="num" w:pos="2828"/>
-        </w:tabs>
-        <w:ind w:left="2828" w:hanging="283"/>
-      </w:pPr>
-      <w:rPr/>
-    </w:lvl>
-    <w:lvl w:ilvl="4">
-      <w:start w:val="1"/>
-      <w:numFmt w:val="decimal"/>
-      <w:lvlText w:val="%5."/>
-      <w:lvlJc w:val="left"/>
-      <w:pPr>
-        <w:tabs>
-          <w:tab w:val="num" w:pos="3535"/>
-        </w:tabs>
-        <w:ind w:left="3535" w:hanging="283"/>
-      </w:pPr>
-      <w:rPr/>
-    </w:lvl>
-    <w:lvl w:ilvl="5">
-      <w:start w:val="1"/>
-      <w:numFmt w:val="decimal"/>
-      <w:lvlText w:val="%6."/>
-      <w:lvlJc w:val="left"/>
-      <w:pPr>
-        <w:tabs>
-          <w:tab w:val="num" w:pos="4242"/>
-        </w:tabs>
-        <w:ind w:left="4242" w:hanging="283"/>
-      </w:pPr>
-      <w:rPr/>
-    </w:lvl>
-    <w:lvl w:ilvl="6">
-      <w:start w:val="1"/>
-      <w:numFmt w:val="decimal"/>
-      <w:lvlText w:val="%7."/>
-      <w:lvlJc w:val="left"/>
-      <w:pPr>
-        <w:tabs>
-          <w:tab w:val="num" w:pos="4949"/>
-        </w:tabs>
-        <w:ind w:left="4949" w:hanging="283"/>
-      </w:pPr>
-      <w:rPr/>
-    </w:lvl>
-    <w:lvl w:ilvl="7">
-      <w:start w:val="1"/>
-      <w:numFmt w:val="decimal"/>
-      <w:lvlText w:val="%8."/>
-      <w:lvlJc w:val="left"/>
-      <w:pPr>
-        <w:tabs>
-          <w:tab w:val="num" w:pos="5656"/>
-        </w:tabs>
-        <w:ind w:left="5656" w:hanging="283"/>
-      </w:pPr>
-      <w:rPr/>
-    </w:lvl>
-    <w:lvl w:ilvl="8">
-      <w:start w:val="1"/>
-      <w:numFmt w:val="decimal"/>
-      <w:lvlText w:val="%9."/>
-      <w:lvlJc w:val="left"/>
-      <w:pPr>
-        <w:tabs>
-          <w:tab w:val="num" w:pos="6363"/>
-        </w:tabs>
-        <w:ind w:left="6363" w:hanging="283"/>
-      </w:pPr>
-      <w:rPr/>
-    </w:lvl>
-  </w:abstractNum>
-  <w:abstractNum w:abstractNumId="4">
-    <w:lvl w:ilvl="0">
-      <w:start w:val="1"/>
-      <w:numFmt w:val="decimal"/>
-      <w:lvlText w:val="%1)"/>
-      <w:lvlJc w:val="left"/>
-      <w:pPr>
-        <w:tabs>
-          <w:tab w:val="num" w:pos="720"/>
-        </w:tabs>
-        <w:ind w:left="720" w:hanging="360"/>
-      </w:pPr>
-    </w:lvl>
-    <w:lvl w:ilvl="1">
-      <w:start w:val="1"/>
-      <w:numFmt w:val="decimal"/>
-      <w:lvlText w:val="%2)"/>
-      <w:lvlJc w:val="left"/>
-      <w:pPr>
-        <w:tabs>
-          <w:tab w:val="num" w:pos="1080"/>
-        </w:tabs>
-        <w:ind w:left="1080" w:hanging="360"/>
-      </w:pPr>
-    </w:lvl>
-    <w:lvl w:ilvl="2">
-      <w:start w:val="1"/>
-      <w:numFmt w:val="decimal"/>
-      <w:lvlText w:val="%3)"/>
-      <w:lvlJc w:val="left"/>
-      <w:pPr>
-        <w:tabs>
-          <w:tab w:val="num" w:pos="1440"/>
-        </w:tabs>
-        <w:ind w:left="1440" w:hanging="360"/>
-      </w:pPr>
-    </w:lvl>
-    <w:lvl w:ilvl="3">
-      <w:start w:val="1"/>
-      <w:numFmt w:val="decimal"/>
-      <w:lvlText w:val="%4)"/>
-      <w:lvlJc w:val="left"/>
-      <w:pPr>
-        <w:tabs>
-          <w:tab w:val="num" w:pos="1800"/>
-        </w:tabs>
-        <w:ind w:left="1800" w:hanging="360"/>
-      </w:pPr>
-    </w:lvl>
-    <w:lvl w:ilvl="4">
-      <w:start w:val="1"/>
-      <w:numFmt w:val="decimal"/>
-      <w:lvlText w:val="%5)"/>
-      <w:lvlJc w:val="left"/>
-      <w:pPr>
-        <w:tabs>
-          <w:tab w:val="num" w:pos="2160"/>
-        </w:tabs>
-        <w:ind w:left="2160" w:hanging="360"/>
-      </w:pPr>
-    </w:lvl>
-    <w:lvl w:ilvl="5">
-      <w:start w:val="1"/>
-      <w:numFmt w:val="decimal"/>
-      <w:lvlText w:val="%6)"/>
-      <w:lvlJc w:val="left"/>
-      <w:pPr>
-        <w:tabs>
-          <w:tab w:val="num" w:pos="2520"/>
-        </w:tabs>
-        <w:ind w:left="2520" w:hanging="360"/>
-      </w:pPr>
-    </w:lvl>
-    <w:lvl w:ilvl="6">
-      <w:start w:val="1"/>
-      <w:numFmt w:val="decimal"/>
-      <w:lvlText w:val="%7)"/>
-      <w:lvlJc w:val="left"/>
-      <w:pPr>
-        <w:tabs>
-          <w:tab w:val="num" w:pos="2880"/>
-        </w:tabs>
-        <w:ind w:left="2880" w:hanging="360"/>
-      </w:pPr>
-    </w:lvl>
-    <w:lvl w:ilvl="7">
-      <w:start w:val="1"/>
-      <w:numFmt w:val="decimal"/>
-      <w:lvlText w:val="%8)"/>
-      <w:lvlJc w:val="left"/>
-      <w:pPr>
-        <w:tabs>
-          <w:tab w:val="num" w:pos="3240"/>
-        </w:tabs>
-        <w:ind w:left="3240" w:hanging="360"/>
-      </w:pPr>
-    </w:lvl>
-    <w:lvl w:ilvl="8">
-      <w:start w:val="1"/>
-      <w:numFmt w:val="decimal"/>
-      <w:lvlText w:val="%9)"/>
-      <w:lvlJc w:val="left"/>
-      <w:pPr>
-        <w:tabs>
-          <w:tab w:val="num" w:pos="3600"/>
-        </w:tabs>
-        <w:ind w:left="3600" w:hanging="360"/>
-      </w:pPr>
-    </w:lvl>
-  </w:abstractNum>
-  <w:abstractNum w:abstractNumId="5">
-    <w:lvl w:ilvl="0">
-      <w:start w:val="1"/>
       <w:numFmt w:val="bullet"/>
       <w:lvlText w:val=""/>
       <w:lvlJc w:val="left"/>
@@ -3036,7 +2972,144 @@
       </w:rPr>
     </w:lvl>
   </w:abstractNum>
-  <w:abstractNum w:abstractNumId="6">
+  <w:abstractNum w:abstractNumId="4">
+    <w:lvl w:ilvl="0">
+      <w:start w:val="1"/>
+      <w:numFmt w:val="bullet"/>
+      <w:lvlText w:val=""/>
+      <w:lvlJc w:val="left"/>
+      <w:pPr>
+        <w:tabs>
+          <w:tab w:val="num" w:pos="720"/>
+        </w:tabs>
+        <w:ind w:left="720" w:hanging="360"/>
+      </w:pPr>
+      <w:rPr>
+        <w:rFonts w:ascii="Symbol" w:hAnsi="Symbol" w:cs="Symbol" w:hint="default"/>
+      </w:rPr>
+    </w:lvl>
+    <w:lvl w:ilvl="1">
+      <w:start w:val="1"/>
+      <w:numFmt w:val="bullet"/>
+      <w:lvlText w:val=""/>
+      <w:lvlJc w:val="left"/>
+      <w:pPr>
+        <w:tabs>
+          <w:tab w:val="num" w:pos="1080"/>
+        </w:tabs>
+        <w:ind w:left="1080" w:hanging="360"/>
+      </w:pPr>
+      <w:rPr>
+        <w:rFonts w:ascii="Symbol" w:hAnsi="Symbol" w:cs="Symbol" w:hint="default"/>
+      </w:rPr>
+    </w:lvl>
+    <w:lvl w:ilvl="2">
+      <w:start w:val="1"/>
+      <w:numFmt w:val="bullet"/>
+      <w:lvlText w:val=""/>
+      <w:lvlJc w:val="left"/>
+      <w:pPr>
+        <w:tabs>
+          <w:tab w:val="num" w:pos="1440"/>
+        </w:tabs>
+        <w:ind w:left="1440" w:hanging="360"/>
+      </w:pPr>
+      <w:rPr>
+        <w:rFonts w:ascii="Symbol" w:hAnsi="Symbol" w:cs="Symbol" w:hint="default"/>
+      </w:rPr>
+    </w:lvl>
+    <w:lvl w:ilvl="3">
+      <w:start w:val="1"/>
+      <w:numFmt w:val="bullet"/>
+      <w:lvlText w:val=""/>
+      <w:lvlJc w:val="left"/>
+      <w:pPr>
+        <w:tabs>
+          <w:tab w:val="num" w:pos="1800"/>
+        </w:tabs>
+        <w:ind w:left="1800" w:hanging="360"/>
+      </w:pPr>
+      <w:rPr>
+        <w:rFonts w:ascii="Symbol" w:hAnsi="Symbol" w:cs="Symbol" w:hint="default"/>
+      </w:rPr>
+    </w:lvl>
+    <w:lvl w:ilvl="4">
+      <w:start w:val="1"/>
+      <w:numFmt w:val="bullet"/>
+      <w:lvlText w:val=""/>
+      <w:lvlJc w:val="left"/>
+      <w:pPr>
+        <w:tabs>
+          <w:tab w:val="num" w:pos="2160"/>
+        </w:tabs>
+        <w:ind w:left="2160" w:hanging="360"/>
+      </w:pPr>
+      <w:rPr>
+        <w:rFonts w:ascii="Symbol" w:hAnsi="Symbol" w:cs="Symbol" w:hint="default"/>
+      </w:rPr>
+    </w:lvl>
+    <w:lvl w:ilvl="5">
+      <w:start w:val="1"/>
+      <w:numFmt w:val="bullet"/>
+      <w:lvlText w:val=""/>
+      <w:lvlJc w:val="left"/>
+      <w:pPr>
+        <w:tabs>
+          <w:tab w:val="num" w:pos="2520"/>
+        </w:tabs>
+        <w:ind w:left="2520" w:hanging="360"/>
+      </w:pPr>
+      <w:rPr>
+        <w:rFonts w:ascii="Symbol" w:hAnsi="Symbol" w:cs="Symbol" w:hint="default"/>
+      </w:rPr>
+    </w:lvl>
+    <w:lvl w:ilvl="6">
+      <w:start w:val="1"/>
+      <w:numFmt w:val="bullet"/>
+      <w:lvlText w:val=""/>
+      <w:lvlJc w:val="left"/>
+      <w:pPr>
+        <w:tabs>
+          <w:tab w:val="num" w:pos="2880"/>
+        </w:tabs>
+        <w:ind w:left="2880" w:hanging="360"/>
+      </w:pPr>
+      <w:rPr>
+        <w:rFonts w:ascii="Symbol" w:hAnsi="Symbol" w:cs="Symbol" w:hint="default"/>
+      </w:rPr>
+    </w:lvl>
+    <w:lvl w:ilvl="7">
+      <w:start w:val="1"/>
+      <w:numFmt w:val="bullet"/>
+      <w:lvlText w:val=""/>
+      <w:lvlJc w:val="left"/>
+      <w:pPr>
+        <w:tabs>
+          <w:tab w:val="num" w:pos="3240"/>
+        </w:tabs>
+        <w:ind w:left="3240" w:hanging="360"/>
+      </w:pPr>
+      <w:rPr>
+        <w:rFonts w:ascii="Symbol" w:hAnsi="Symbol" w:cs="Symbol" w:hint="default"/>
+      </w:rPr>
+    </w:lvl>
+    <w:lvl w:ilvl="8">
+      <w:start w:val="1"/>
+      <w:numFmt w:val="bullet"/>
+      <w:lvlText w:val=""/>
+      <w:lvlJc w:val="left"/>
+      <w:pPr>
+        <w:tabs>
+          <w:tab w:val="num" w:pos="3600"/>
+        </w:tabs>
+        <w:ind w:left="3600" w:hanging="360"/>
+      </w:pPr>
+      <w:rPr>
+        <w:rFonts w:ascii="Symbol" w:hAnsi="Symbol" w:cs="Symbol" w:hint="default"/>
+      </w:rPr>
+    </w:lvl>
+  </w:abstractNum>
+  <w:abstractNum w:abstractNumId="5">
     <w:lvl w:ilvl="0">
       <w:start w:val="1"/>
       <w:numFmt w:val="none"/>
@@ -3170,9 +3243,6 @@
   <w:num w:numId="5">
     <w:abstractNumId w:val="5"/>
   </w:num>
-  <w:num w:numId="6">
-    <w:abstractNumId w:val="6"/>
-  </w:num>
 </w:numbering>
 </file>
 
@@ -3182,6 +3252,7 @@
     <w:rPrDefault>
       <w:rPr>
         <w:rFonts w:ascii="Liberation Serif" w:hAnsi="Liberation Serif" w:eastAsia="Noto Sans CJK SC Regular" w:cs="FreeSans"/>
+        <w:sz w:val="20"/>
         <w:szCs w:val="24"/>
         <w:lang w:val="en-US" w:eastAsia="zh-CN" w:bidi="hi-IN"/>
       </w:rPr>
@@ -3360,6 +3431,140 @@
     <w:name w:val="Numbering Symbols"/>
     <w:qFormat/>
     <w:rPr/>
+  </w:style>
+  <w:style w:type="character" w:styleId="ListLabel19">
+    <w:name w:val="ListLabel 19"/>
+    <w:qFormat/>
+    <w:rPr>
+      <w:rFonts w:cs="Wingdings"/>
+    </w:rPr>
+  </w:style>
+  <w:style w:type="character" w:styleId="ListLabel20">
+    <w:name w:val="ListLabel 20"/>
+    <w:qFormat/>
+    <w:rPr>
+      <w:rFonts w:cs="Wingdings"/>
+    </w:rPr>
+  </w:style>
+  <w:style w:type="character" w:styleId="ListLabel21">
+    <w:name w:val="ListLabel 21"/>
+    <w:qFormat/>
+    <w:rPr>
+      <w:rFonts w:cs="Wingdings"/>
+    </w:rPr>
+  </w:style>
+  <w:style w:type="character" w:styleId="ListLabel22">
+    <w:name w:val="ListLabel 22"/>
+    <w:qFormat/>
+    <w:rPr>
+      <w:rFonts w:cs="Wingdings"/>
+    </w:rPr>
+  </w:style>
+  <w:style w:type="character" w:styleId="ListLabel23">
+    <w:name w:val="ListLabel 23"/>
+    <w:qFormat/>
+    <w:rPr>
+      <w:rFonts w:cs="Wingdings"/>
+    </w:rPr>
+  </w:style>
+  <w:style w:type="character" w:styleId="ListLabel24">
+    <w:name w:val="ListLabel 24"/>
+    <w:qFormat/>
+    <w:rPr>
+      <w:rFonts w:cs="Wingdings"/>
+    </w:rPr>
+  </w:style>
+  <w:style w:type="character" w:styleId="ListLabel25">
+    <w:name w:val="ListLabel 25"/>
+    <w:qFormat/>
+    <w:rPr>
+      <w:rFonts w:cs="Wingdings"/>
+    </w:rPr>
+  </w:style>
+  <w:style w:type="character" w:styleId="ListLabel26">
+    <w:name w:val="ListLabel 26"/>
+    <w:qFormat/>
+    <w:rPr>
+      <w:rFonts w:cs="Wingdings"/>
+    </w:rPr>
+  </w:style>
+  <w:style w:type="character" w:styleId="ListLabel27">
+    <w:name w:val="ListLabel 27"/>
+    <w:qFormat/>
+    <w:rPr>
+      <w:rFonts w:cs="Wingdings"/>
+    </w:rPr>
+  </w:style>
+  <w:style w:type="character" w:styleId="ListLabel28">
+    <w:name w:val="ListLabel 28"/>
+    <w:qFormat/>
+    <w:rPr>
+      <w:rFonts w:cs="OpenSymbol"/>
+    </w:rPr>
+  </w:style>
+  <w:style w:type="character" w:styleId="ListLabel29">
+    <w:name w:val="ListLabel 29"/>
+    <w:qFormat/>
+    <w:rPr>
+      <w:rFonts w:cs="OpenSymbol"/>
+    </w:rPr>
+  </w:style>
+  <w:style w:type="character" w:styleId="ListLabel30">
+    <w:name w:val="ListLabel 30"/>
+    <w:qFormat/>
+    <w:rPr>
+      <w:rFonts w:cs="OpenSymbol"/>
+    </w:rPr>
+  </w:style>
+  <w:style w:type="character" w:styleId="ListLabel31">
+    <w:name w:val="ListLabel 31"/>
+    <w:qFormat/>
+    <w:rPr>
+      <w:rFonts w:cs="OpenSymbol"/>
+    </w:rPr>
+  </w:style>
+  <w:style w:type="character" w:styleId="ListLabel32">
+    <w:name w:val="ListLabel 32"/>
+    <w:qFormat/>
+    <w:rPr>
+      <w:rFonts w:cs="OpenSymbol"/>
+    </w:rPr>
+  </w:style>
+  <w:style w:type="character" w:styleId="ListLabel33">
+    <w:name w:val="ListLabel 33"/>
+    <w:qFormat/>
+    <w:rPr>
+      <w:rFonts w:cs="OpenSymbol"/>
+    </w:rPr>
+  </w:style>
+  <w:style w:type="character" w:styleId="ListLabel34">
+    <w:name w:val="ListLabel 34"/>
+    <w:qFormat/>
+    <w:rPr>
+      <w:rFonts w:cs="OpenSymbol"/>
+    </w:rPr>
+  </w:style>
+  <w:style w:type="character" w:styleId="ListLabel35">
+    <w:name w:val="ListLabel 35"/>
+    <w:qFormat/>
+    <w:rPr>
+      <w:rFonts w:cs="OpenSymbol"/>
+    </w:rPr>
+  </w:style>
+  <w:style w:type="character" w:styleId="ListLabel36">
+    <w:name w:val="ListLabel 36"/>
+    <w:qFormat/>
+    <w:rPr>
+      <w:rFonts w:cs="OpenSymbol"/>
+    </w:rPr>
+  </w:style>
+  <w:style w:type="character" w:styleId="Emphasis">
+    <w:name w:val="Emphasis"/>
+    <w:qFormat/>
+    <w:rPr>
+      <w:i/>
+      <w:iCs/>
+    </w:rPr>
   </w:style>
   <w:style w:type="paragraph" w:styleId="Heading">
     <w:name w:val="Heading"/>

</xml_diff>

<commit_message>
guidelines updates with time scheduling software and project management tool
</commit_message>
<xml_diff>
--- a/Guidelines/guidelines.docx
+++ b/Guidelines/guidelines.docx
@@ -26,6 +26,168 @@
           <w:szCs w:val="40"/>
         </w:rPr>
         <w:t>Guidelines</w:t>
+      </w:r>
+      <w:r>
+        <mc:AlternateContent>
+          <mc:Choice Requires="wps">
+            <w:drawing>
+              <wp:anchor behindDoc="0" distT="0" distB="0" distL="0" distR="0" simplePos="0" locked="0" layoutInCell="1" allowOverlap="1" relativeHeight="2">
+                <wp:simplePos x="0" y="0"/>
+                <wp:positionH relativeFrom="column">
+                  <wp:posOffset>-1619250</wp:posOffset>
+                </wp:positionH>
+                <wp:positionV relativeFrom="paragraph">
+                  <wp:posOffset>-285750</wp:posOffset>
+                </wp:positionV>
+                <wp:extent cx="1905000" cy="175260"/>
+                <wp:effectExtent l="0" t="0" r="0" b="0"/>
+                <wp:wrapNone/>
+                <wp:docPr id="1" name="Frame1"/>
+                <a:graphic xmlns:a="http://schemas.openxmlformats.org/drawingml/2006/main">
+                  <a:graphicData uri="http://schemas.microsoft.com/office/word/2010/wordprocessingShape">
+                    <wps:wsp>
+                      <wps:cNvSpPr txBox="1"/>
+                      <wps:spPr>
+                        <a:xfrm>
+                          <a:off x="0" y="0"/>
+                          <a:ext cx="1905000" cy="175260"/>
+                        </a:xfrm>
+                        <a:prstGeom prst="rect"/>
+                      </wps:spPr>
+                      <wps:txbx>
+                        <w:txbxContent>
+                          <w:p>
+                            <w:pPr>
+                              <w:pStyle w:val="TextBody"/>
+                              <w:spacing w:before="0" w:after="140"/>
+                              <w:jc w:val="center"/>
+                              <w:rPr>
+                                <w:color w:val="F9A539"/>
+                              </w:rPr>
+                            </w:pPr>
+                            <w:r>
+                              <w:rPr>
+                                <w:color w:val="F9A539"/>
+                              </w:rPr>
+                              <w:t>Free</w:t>
+                            </w:r>
+                          </w:p>
+                        </w:txbxContent>
+                      </wps:txbx>
+                      <wps:bodyPr anchor="t" lIns="0" tIns="0" rIns="0" bIns="0">
+                        <a:noAutofit/>
+                      </wps:bodyPr>
+                    </wps:wsp>
+                  </a:graphicData>
+                </a:graphic>
+              </wp:anchor>
+            </w:drawing>
+          </mc:Choice>
+          <mc:Fallback>
+            <w:pict>
+              <v:rect style="position:absolute;rotation:0;width:150pt;height:13.8pt;mso-wrap-distance-left:0pt;mso-wrap-distance-right:0pt;mso-wrap-distance-top:0pt;mso-wrap-distance-bottom:0pt;margin-top:-22.5pt;mso-position-vertical-relative:text;margin-left:-127.5pt;mso-position-horizontal-relative:text">
+                <v:textbox inset="0in,0in,0in,0in">
+                  <w:txbxContent>
+                    <w:p>
+                      <w:pPr>
+                        <w:pStyle w:val="TextBody"/>
+                        <w:spacing w:before="0" w:after="140"/>
+                        <w:jc w:val="center"/>
+                        <w:rPr>
+                          <w:color w:val="F9A539"/>
+                        </w:rPr>
+                      </w:pPr>
+                      <w:r>
+                        <w:rPr>
+                          <w:color w:val="F9A539"/>
+                        </w:rPr>
+                        <w:t>Free</w:t>
+                      </w:r>
+                    </w:p>
+                  </w:txbxContent>
+                </v:textbox>
+              </v:rect>
+            </w:pict>
+          </mc:Fallback>
+        </mc:AlternateContent>
+      </w:r>
+      <w:r>
+        <mc:AlternateContent>
+          <mc:Choice Requires="wps">
+            <w:drawing>
+              <wp:anchor behindDoc="0" distT="0" distB="0" distL="0" distR="0" simplePos="0" locked="0" layoutInCell="1" allowOverlap="1" relativeHeight="3">
+                <wp:simplePos x="0" y="0"/>
+                <wp:positionH relativeFrom="column">
+                  <wp:posOffset>-666750</wp:posOffset>
+                </wp:positionH>
+                <wp:positionV relativeFrom="paragraph">
+                  <wp:posOffset>-66675</wp:posOffset>
+                </wp:positionV>
+                <wp:extent cx="457200" cy="266700"/>
+                <wp:effectExtent l="0" t="0" r="0" b="0"/>
+                <wp:wrapNone/>
+                <wp:docPr id="2" name="Frame2"/>
+                <a:graphic xmlns:a="http://schemas.openxmlformats.org/drawingml/2006/main">
+                  <a:graphicData uri="http://schemas.microsoft.com/office/word/2010/wordprocessingShape">
+                    <wps:wsp>
+                      <wps:cNvSpPr txBox="1"/>
+                      <wps:spPr>
+                        <a:xfrm>
+                          <a:off x="0" y="0"/>
+                          <a:ext cx="457200" cy="266700"/>
+                        </a:xfrm>
+                        <a:prstGeom prst="rect"/>
+                        <a:solidFill>
+                          <a:srgbClr val="FFFFFF">
+                            <a:alpha val="0"/>
+                          </a:srgbClr>
+                        </a:solidFill>
+                      </wps:spPr>
+                      <wps:txbx>
+                        <w:txbxContent>
+                          <w:p>
+                            <w:pPr>
+                              <w:pStyle w:val="TextBody"/>
+                              <w:spacing w:lineRule="auto" w:line="288" w:before="0" w:after="140"/>
+                              <w:rPr/>
+                            </w:pPr>
+                            <w:r>
+                              <w:rPr/>
+                            </w:r>
+                          </w:p>
+                        </w:txbxContent>
+                      </wps:txbx>
+                      <wps:bodyPr anchor="t" lIns="0" tIns="0" rIns="0" bIns="0">
+                        <a:noAutofit/>
+                      </wps:bodyPr>
+                    </wps:wsp>
+                  </a:graphicData>
+                </a:graphic>
+              </wp:anchor>
+            </w:drawing>
+          </mc:Choice>
+          <mc:Fallback>
+            <w:pict>
+              <v:rect fillcolor="#FFFFFF" style="position:absolute;rotation:0;width:36pt;height:21pt;mso-wrap-distance-left:0pt;mso-wrap-distance-right:0pt;mso-wrap-distance-top:0pt;mso-wrap-distance-bottom:0pt;margin-top:-5.25pt;mso-position-vertical-relative:text;margin-left:-52.5pt;mso-position-horizontal-relative:text">
+                <v:fill opacity="0f"/>
+                <v:textbox inset="0in,0in,0in,0in">
+                  <w:txbxContent>
+                    <w:p>
+                      <w:pPr>
+                        <w:pStyle w:val="TextBody"/>
+                        <w:spacing w:lineRule="auto" w:line="288" w:before="0" w:after="140"/>
+                        <w:rPr/>
+                      </w:pPr>
+                      <w:r>
+                        <w:rPr/>
+                      </w:r>
+                    </w:p>
+                  </w:txbxContent>
+                </v:textbox>
+              </v:rect>
+            </w:pict>
+          </mc:Fallback>
+        </mc:AlternateContent>
       </w:r>
     </w:p>
     <w:p>
@@ -65,9 +227,9 @@
             <w:dstrike w:val="false"/>
             <w:color w:val="000000"/>
             <w:spacing w:val="0"/>
-            <w:sz w:val="26"/>
-            <w:szCs w:val="26"/>
-            <w:u w:val="none"/>
+            <w:sz w:val="28"/>
+            <w:szCs w:val="28"/>
+            <w:u w:val="single"/>
             <w:effect w:val="none"/>
           </w:rPr>
           <w:t>Java Tutorial</w:t>
@@ -823,7 +985,7 @@
             <w:spacing w:val="0"/>
             <w:sz w:val="28"/>
             <w:szCs w:val="28"/>
-            <w:u w:val="none"/>
+            <w:u w:val="single"/>
             <w:effect w:val="none"/>
           </w:rPr>
           <w:t>Using Maven within the Eclipse IDE - Tutorial</w:t>
@@ -1550,26 +1712,80 @@
     <w:p>
       <w:pPr>
         <w:pStyle w:val="TextBody"/>
-        <w:numPr>
-          <w:ilvl w:val="0"/>
-          <w:numId w:val="0"/>
-        </w:numPr>
-        <w:ind w:left="720" w:hanging="0"/>
         <w:jc w:val="left"/>
         <w:rPr/>
       </w:pPr>
       <w:r>
-        <w:rPr/>
-      </w:r>
-    </w:p>
-    <w:p>
-      <w:pPr>
-        <w:pStyle w:val="TextBody"/>
-        <w:jc w:val="left"/>
-        <w:rPr>
-          <w:b/>
+        <w:rPr>
+          <w:rFonts w:ascii="Times New Roman" w:hAnsi="Times New Roman"/>
           <w:b/>
           <w:bCs/>
+          <w:i w:val="false"/>
+          <w:caps w:val="false"/>
+          <w:smallCaps w:val="false"/>
+          <w:strike w:val="false"/>
+          <w:dstrike w:val="false"/>
+          <w:color w:val="000000"/>
+          <w:spacing w:val="0"/>
+          <w:sz w:val="28"/>
+          <w:szCs w:val="28"/>
+          <w:u w:val="single"/>
+          <w:effect w:val="none"/>
+        </w:rPr>
+        <w:br/>
+      </w:r>
+      <w:r>
+        <w:rPr>
+          <w:rFonts w:ascii="Times New Roman" w:hAnsi="Times New Roman"/>
+          <w:b/>
+          <w:bCs/>
+          <w:i w:val="false"/>
+          <w:caps w:val="false"/>
+          <w:smallCaps w:val="false"/>
+          <w:strike w:val="false"/>
+          <w:dstrike w:val="false"/>
+          <w:color w:val="000000"/>
+          <w:spacing w:val="0"/>
+          <w:sz w:val="32"/>
+          <w:szCs w:val="32"/>
+          <w:u w:val="single"/>
+          <w:effect w:val="none"/>
+        </w:rPr>
+        <w:t>Project Management</w:t>
+      </w:r>
+      <w:r>
+        <w:rPr>
+          <w:rFonts w:ascii="Times New Roman" w:hAnsi="Times New Roman"/>
+          <w:b/>
+          <w:bCs/>
+          <w:i w:val="false"/>
+          <w:caps w:val="false"/>
+          <w:smallCaps w:val="false"/>
+          <w:strike w:val="false"/>
+          <w:dstrike w:val="false"/>
+          <w:color w:val="000000"/>
+          <w:spacing w:val="0"/>
+          <w:sz w:val="32"/>
+          <w:szCs w:val="32"/>
+          <w:u w:val="none"/>
+          <w:effect w:val="none"/>
+        </w:rPr>
+        <w:br/>
+      </w:r>
+    </w:p>
+    <w:p>
+      <w:pPr>
+        <w:pStyle w:val="Heading1"/>
+        <w:jc w:val="left"/>
+        <w:rPr>
+          <w:rFonts w:ascii="Arial;sans-serif" w:hAnsi="Arial;sans-serif"/>
+          <w:b w:val="false"/>
+          <w:i w:val="false"/>
+          <w:caps w:val="false"/>
+          <w:smallCaps w:val="false"/>
+          <w:color w:val="323232"/>
+          <w:spacing w:val="0"/>
+          <w:sz w:val="60"/>
         </w:rPr>
       </w:pPr>
       <w:r>
@@ -1589,9 +1805,198 @@
           <w:u w:val="none"/>
           <w:effect w:val="none"/>
         </w:rPr>
-        <w:br/>
-        <w:br/>
-        <w:t>Project Management</w:t>
+        <w:t xml:space="preserve">Using </w:t>
+      </w:r>
+      <w:r>
+        <w:rPr>
+          <w:rFonts w:ascii="Times New Roman" w:hAnsi="Times New Roman"/>
+          <w:b/>
+          <w:bCs/>
+          <w:i w:val="false"/>
+          <w:caps w:val="false"/>
+          <w:smallCaps w:val="false"/>
+          <w:strike w:val="false"/>
+          <w:dstrike w:val="false"/>
+          <w:color w:val="000000"/>
+          <w:spacing w:val="0"/>
+          <w:sz w:val="28"/>
+          <w:szCs w:val="28"/>
+          <w:u w:val="none"/>
+          <w:effect w:val="none"/>
+        </w:rPr>
+        <w:t>Doodle</w:t>
+        <w:br/>
+      </w:r>
+    </w:p>
+    <w:p>
+      <w:pPr>
+        <w:pStyle w:val="Heading1"/>
+        <w:jc w:val="left"/>
+        <w:rPr>
+          <w:rFonts w:ascii="Arial;sans-serif" w:hAnsi="Arial;sans-serif"/>
+          <w:b w:val="false"/>
+          <w:i w:val="false"/>
+          <w:caps w:val="false"/>
+          <w:smallCaps w:val="false"/>
+          <w:color w:val="323232"/>
+          <w:spacing w:val="0"/>
+          <w:sz w:val="60"/>
+        </w:rPr>
+      </w:pPr>
+      <w:r>
+        <w:rPr>
+          <w:rFonts w:ascii="Times New Roman" w:hAnsi="Times New Roman"/>
+          <w:b/>
+          <w:bCs/>
+          <w:i w:val="false"/>
+          <w:caps w:val="false"/>
+          <w:smallCaps w:val="false"/>
+          <w:strike w:val="false"/>
+          <w:dstrike w:val="false"/>
+          <w:color w:val="000000"/>
+          <w:spacing w:val="0"/>
+          <w:sz w:val="28"/>
+          <w:szCs w:val="28"/>
+          <w:u w:val="none"/>
+          <w:effect w:val="none"/>
+        </w:rPr>
+        <w:t>Doodle simplifies scheduling</w:t>
+      </w:r>
+    </w:p>
+    <w:p>
+      <w:pPr>
+        <w:pStyle w:val="TextBody"/>
+        <w:spacing w:before="0" w:after="0"/>
+        <w:rPr>
+          <w:b/>
+          <w:b/>
+          <w:bCs/>
+          <w:sz w:val="28"/>
+          <w:szCs w:val="28"/>
+        </w:rPr>
+      </w:pPr>
+      <w:r>
+        <w:rPr>
+          <w:rFonts w:ascii="Times New Roman" w:hAnsi="Times New Roman"/>
+        </w:rPr>
+        <w:t xml:space="preserve">This is scheduling tool for project meeting </w:t>
+        <w:br/>
+        <w:t xml:space="preserve"> </w:t>
+        <w:br/>
+        <w:t xml:space="preserve">As well as polling between the group mates for their presence in meeting </w:t>
+        <w:br/>
+        <w:br/>
+        <w:t xml:space="preserve">This tool is used by us for perfect scheduling of meetings </w:t>
+        <w:br/>
+        <w:br/>
+      </w:r>
+    </w:p>
+    <w:p>
+      <w:pPr>
+        <w:pStyle w:val="TextBody"/>
+        <w:spacing w:before="0" w:after="0"/>
+        <w:rPr/>
+      </w:pPr>
+      <w:r>
+        <w:rPr>
+          <w:rFonts w:ascii="Times New Roman" w:hAnsi="Times New Roman"/>
+          <w:b/>
+          <w:bCs/>
+          <w:sz w:val="28"/>
+          <w:szCs w:val="28"/>
+        </w:rPr>
+        <w:t>Tiaga</w:t>
+        <w:br/>
+      </w:r>
+    </w:p>
+    <w:p>
+      <w:pPr>
+        <w:pStyle w:val="TextBody"/>
+        <w:spacing w:before="0" w:after="0"/>
+        <w:rPr/>
+      </w:pPr>
+      <w:r>
+        <w:rPr>
+          <w:rFonts w:ascii="Times New Roman" w:hAnsi="Times New Roman"/>
+        </w:rPr>
+        <w:t>Taiga is a project management platform for agile developers &amp; designers who want a simple, beautiful tool that makes work truly enjoyable.</w:t>
+      </w:r>
+    </w:p>
+    <w:p>
+      <w:pPr>
+        <w:pStyle w:val="TextBody"/>
+        <w:spacing w:before="0" w:after="0"/>
+        <w:rPr>
+          <w:rFonts w:ascii="Times New Roman" w:hAnsi="Times New Roman"/>
+        </w:rPr>
+      </w:pPr>
+      <w:r>
+        <w:rPr/>
+      </w:r>
+    </w:p>
+    <w:p>
+      <w:pPr>
+        <w:pStyle w:val="TextBody"/>
+        <w:spacing w:before="0" w:after="0"/>
+        <w:rPr/>
+      </w:pPr>
+      <w:r>
+        <w:rPr>
+          <w:rFonts w:ascii="Times New Roman" w:hAnsi="Times New Roman"/>
+        </w:rPr>
+        <w:t>Taiga is an open source, agile project management platform intended for smaller (fewer than 50) teams of developers, designers, project managers and other agile methodology practitioners in fields from marketing to engineering and beyond.</w:t>
+      </w:r>
+    </w:p>
+    <w:p>
+      <w:pPr>
+        <w:pStyle w:val="TextBody"/>
+        <w:spacing w:before="0" w:after="0"/>
+        <w:rPr>
+          <w:rFonts w:ascii="Times New Roman" w:hAnsi="Times New Roman"/>
+        </w:rPr>
+      </w:pPr>
+      <w:r>
+        <w:rPr/>
+      </w:r>
+    </w:p>
+    <w:p>
+      <w:pPr>
+        <w:pStyle w:val="TextBody"/>
+        <w:spacing w:before="0" w:after="0"/>
+        <w:rPr/>
+      </w:pPr>
+      <w:r>
+        <w:rPr>
+          <w:rFonts w:ascii="Times New Roman" w:hAnsi="Times New Roman"/>
+        </w:rPr>
+        <w:t>Applications include project collaboration, bug tracking (i.e., tracking tickets), reporting, time tracking and task management. Taiga also includes customizable agile functionality, such as Kanban boards and backlogs, as well as the ability to tracks user stories and sprints. </w:t>
+      </w:r>
+    </w:p>
+    <w:p>
+      <w:pPr>
+        <w:pStyle w:val="TextBody"/>
+        <w:spacing w:before="0" w:after="0"/>
+        <w:rPr/>
+      </w:pPr>
+      <w:r>
+        <w:rPr>
+          <w:rFonts w:ascii="Times New Roman" w:hAnsi="Times New Roman"/>
+        </w:rPr>
+        <w:t xml:space="preserve">Taiga offers on-premise and Web-based deployments compatible with most operating systems, including iOS. </w:t>
+      </w:r>
+      <w:r>
+        <w:rPr/>
+        <w:br/>
+      </w:r>
+    </w:p>
+    <w:p>
+      <w:pPr>
+        <w:pStyle w:val="TextBody"/>
+        <w:spacing w:before="0" w:after="0"/>
+        <w:rPr/>
+      </w:pPr>
+      <w:r>
+        <w:rPr/>
       </w:r>
     </w:p>
     <w:p>
@@ -2986,6 +3391,7 @@
       </w:pPr>
       <w:rPr>
         <w:rFonts w:ascii="Symbol" w:hAnsi="Symbol" w:cs="Symbol" w:hint="default"/>
+        <w:rFonts w:cs="Symbol"/>
       </w:rPr>
     </w:lvl>
     <w:lvl w:ilvl="1">
@@ -3001,6 +3407,7 @@
       </w:pPr>
       <w:rPr>
         <w:rFonts w:ascii="Symbol" w:hAnsi="Symbol" w:cs="Symbol" w:hint="default"/>
+        <w:rFonts w:cs="Symbol"/>
       </w:rPr>
     </w:lvl>
     <w:lvl w:ilvl="2">
@@ -3016,6 +3423,7 @@
       </w:pPr>
       <w:rPr>
         <w:rFonts w:ascii="Symbol" w:hAnsi="Symbol" w:cs="Symbol" w:hint="default"/>
+        <w:rFonts w:cs="Symbol"/>
       </w:rPr>
     </w:lvl>
     <w:lvl w:ilvl="3">
@@ -3031,6 +3439,7 @@
       </w:pPr>
       <w:rPr>
         <w:rFonts w:ascii="Symbol" w:hAnsi="Symbol" w:cs="Symbol" w:hint="default"/>
+        <w:rFonts w:cs="Symbol"/>
       </w:rPr>
     </w:lvl>
     <w:lvl w:ilvl="4">
@@ -3046,6 +3455,7 @@
       </w:pPr>
       <w:rPr>
         <w:rFonts w:ascii="Symbol" w:hAnsi="Symbol" w:cs="Symbol" w:hint="default"/>
+        <w:rFonts w:cs="Symbol"/>
       </w:rPr>
     </w:lvl>
     <w:lvl w:ilvl="5">
@@ -3061,6 +3471,7 @@
       </w:pPr>
       <w:rPr>
         <w:rFonts w:ascii="Symbol" w:hAnsi="Symbol" w:cs="Symbol" w:hint="default"/>
+        <w:rFonts w:cs="Symbol"/>
       </w:rPr>
     </w:lvl>
     <w:lvl w:ilvl="6">
@@ -3076,6 +3487,7 @@
       </w:pPr>
       <w:rPr>
         <w:rFonts w:ascii="Symbol" w:hAnsi="Symbol" w:cs="Symbol" w:hint="default"/>
+        <w:rFonts w:cs="Symbol"/>
       </w:rPr>
     </w:lvl>
     <w:lvl w:ilvl="7">
@@ -3091,6 +3503,7 @@
       </w:pPr>
       <w:rPr>
         <w:rFonts w:ascii="Symbol" w:hAnsi="Symbol" w:cs="Symbol" w:hint="default"/>
+        <w:rFonts w:cs="Symbol"/>
       </w:rPr>
     </w:lvl>
     <w:lvl w:ilvl="8">
@@ -3106,6 +3519,7 @@
       </w:pPr>
       <w:rPr>
         <w:rFonts w:ascii="Symbol" w:hAnsi="Symbol" w:cs="Symbol" w:hint="default"/>
+        <w:rFonts w:cs="Symbol"/>
       </w:rPr>
     </w:lvl>
   </w:abstractNum>
@@ -3279,6 +3693,27 @@
       <w:lang w:val="en-US" w:eastAsia="zh-CN" w:bidi="hi-IN"/>
     </w:rPr>
   </w:style>
+  <w:style w:type="paragraph" w:styleId="Heading1">
+    <w:name w:val="Heading 1"/>
+    <w:basedOn w:val="Heading"/>
+    <w:qFormat/>
+    <w:pPr/>
+    <w:rPr/>
+  </w:style>
+  <w:style w:type="paragraph" w:styleId="Heading2">
+    <w:name w:val="Heading 2"/>
+    <w:basedOn w:val="Heading"/>
+    <w:qFormat/>
+    <w:pPr/>
+    <w:rPr/>
+  </w:style>
+  <w:style w:type="paragraph" w:styleId="Heading3">
+    <w:name w:val="Heading 3"/>
+    <w:basedOn w:val="Heading"/>
+    <w:qFormat/>
+    <w:pPr/>
+    <w:rPr/>
+  </w:style>
   <w:style w:type="character" w:styleId="InternetLink">
     <w:name w:val="Internet Link"/>
     <w:rPr>
@@ -3564,6 +3999,195 @@
     <w:rPr>
       <w:i/>
       <w:iCs/>
+    </w:rPr>
+  </w:style>
+  <w:style w:type="character" w:styleId="ListLabel37">
+    <w:name w:val="ListLabel 37"/>
+    <w:qFormat/>
+    <w:rPr>
+      <w:rFonts w:cs="Wingdings"/>
+    </w:rPr>
+  </w:style>
+  <w:style w:type="character" w:styleId="ListLabel38">
+    <w:name w:val="ListLabel 38"/>
+    <w:qFormat/>
+    <w:rPr>
+      <w:rFonts w:cs="Wingdings"/>
+    </w:rPr>
+  </w:style>
+  <w:style w:type="character" w:styleId="ListLabel39">
+    <w:name w:val="ListLabel 39"/>
+    <w:qFormat/>
+    <w:rPr>
+      <w:rFonts w:cs="Wingdings"/>
+    </w:rPr>
+  </w:style>
+  <w:style w:type="character" w:styleId="ListLabel40">
+    <w:name w:val="ListLabel 40"/>
+    <w:qFormat/>
+    <w:rPr>
+      <w:rFonts w:cs="Wingdings"/>
+    </w:rPr>
+  </w:style>
+  <w:style w:type="character" w:styleId="ListLabel41">
+    <w:name w:val="ListLabel 41"/>
+    <w:qFormat/>
+    <w:rPr>
+      <w:rFonts w:cs="Wingdings"/>
+    </w:rPr>
+  </w:style>
+  <w:style w:type="character" w:styleId="ListLabel42">
+    <w:name w:val="ListLabel 42"/>
+    <w:qFormat/>
+    <w:rPr>
+      <w:rFonts w:cs="Wingdings"/>
+    </w:rPr>
+  </w:style>
+  <w:style w:type="character" w:styleId="ListLabel43">
+    <w:name w:val="ListLabel 43"/>
+    <w:qFormat/>
+    <w:rPr>
+      <w:rFonts w:cs="Wingdings"/>
+    </w:rPr>
+  </w:style>
+  <w:style w:type="character" w:styleId="ListLabel44">
+    <w:name w:val="ListLabel 44"/>
+    <w:qFormat/>
+    <w:rPr>
+      <w:rFonts w:cs="Wingdings"/>
+    </w:rPr>
+  </w:style>
+  <w:style w:type="character" w:styleId="ListLabel45">
+    <w:name w:val="ListLabel 45"/>
+    <w:qFormat/>
+    <w:rPr>
+      <w:rFonts w:cs="Wingdings"/>
+    </w:rPr>
+  </w:style>
+  <w:style w:type="character" w:styleId="ListLabel46">
+    <w:name w:val="ListLabel 46"/>
+    <w:qFormat/>
+    <w:rPr>
+      <w:rFonts w:cs="OpenSymbol"/>
+    </w:rPr>
+  </w:style>
+  <w:style w:type="character" w:styleId="ListLabel47">
+    <w:name w:val="ListLabel 47"/>
+    <w:qFormat/>
+    <w:rPr>
+      <w:rFonts w:cs="OpenSymbol"/>
+    </w:rPr>
+  </w:style>
+  <w:style w:type="character" w:styleId="ListLabel48">
+    <w:name w:val="ListLabel 48"/>
+    <w:qFormat/>
+    <w:rPr>
+      <w:rFonts w:cs="OpenSymbol"/>
+    </w:rPr>
+  </w:style>
+  <w:style w:type="character" w:styleId="ListLabel49">
+    <w:name w:val="ListLabel 49"/>
+    <w:qFormat/>
+    <w:rPr>
+      <w:rFonts w:cs="OpenSymbol"/>
+    </w:rPr>
+  </w:style>
+  <w:style w:type="character" w:styleId="ListLabel50">
+    <w:name w:val="ListLabel 50"/>
+    <w:qFormat/>
+    <w:rPr>
+      <w:rFonts w:cs="OpenSymbol"/>
+    </w:rPr>
+  </w:style>
+  <w:style w:type="character" w:styleId="ListLabel51">
+    <w:name w:val="ListLabel 51"/>
+    <w:qFormat/>
+    <w:rPr>
+      <w:rFonts w:cs="OpenSymbol"/>
+    </w:rPr>
+  </w:style>
+  <w:style w:type="character" w:styleId="ListLabel52">
+    <w:name w:val="ListLabel 52"/>
+    <w:qFormat/>
+    <w:rPr>
+      <w:rFonts w:cs="OpenSymbol"/>
+    </w:rPr>
+  </w:style>
+  <w:style w:type="character" w:styleId="ListLabel53">
+    <w:name w:val="ListLabel 53"/>
+    <w:qFormat/>
+    <w:rPr>
+      <w:rFonts w:cs="OpenSymbol"/>
+    </w:rPr>
+  </w:style>
+  <w:style w:type="character" w:styleId="ListLabel54">
+    <w:name w:val="ListLabel 54"/>
+    <w:qFormat/>
+    <w:rPr>
+      <w:rFonts w:cs="OpenSymbol"/>
+    </w:rPr>
+  </w:style>
+  <w:style w:type="character" w:styleId="ListLabel55">
+    <w:name w:val="ListLabel 55"/>
+    <w:qFormat/>
+    <w:rPr>
+      <w:rFonts w:cs="Symbol"/>
+    </w:rPr>
+  </w:style>
+  <w:style w:type="character" w:styleId="ListLabel56">
+    <w:name w:val="ListLabel 56"/>
+    <w:qFormat/>
+    <w:rPr>
+      <w:rFonts w:cs="Symbol"/>
+    </w:rPr>
+  </w:style>
+  <w:style w:type="character" w:styleId="ListLabel57">
+    <w:name w:val="ListLabel 57"/>
+    <w:qFormat/>
+    <w:rPr>
+      <w:rFonts w:cs="Symbol"/>
+    </w:rPr>
+  </w:style>
+  <w:style w:type="character" w:styleId="ListLabel58">
+    <w:name w:val="ListLabel 58"/>
+    <w:qFormat/>
+    <w:rPr>
+      <w:rFonts w:cs="Symbol"/>
+    </w:rPr>
+  </w:style>
+  <w:style w:type="character" w:styleId="ListLabel59">
+    <w:name w:val="ListLabel 59"/>
+    <w:qFormat/>
+    <w:rPr>
+      <w:rFonts w:cs="Symbol"/>
+    </w:rPr>
+  </w:style>
+  <w:style w:type="character" w:styleId="ListLabel60">
+    <w:name w:val="ListLabel 60"/>
+    <w:qFormat/>
+    <w:rPr>
+      <w:rFonts w:cs="Symbol"/>
+    </w:rPr>
+  </w:style>
+  <w:style w:type="character" w:styleId="ListLabel61">
+    <w:name w:val="ListLabel 61"/>
+    <w:qFormat/>
+    <w:rPr>
+      <w:rFonts w:cs="Symbol"/>
+    </w:rPr>
+  </w:style>
+  <w:style w:type="character" w:styleId="ListLabel62">
+    <w:name w:val="ListLabel 62"/>
+    <w:qFormat/>
+    <w:rPr>
+      <w:rFonts w:cs="Symbol"/>
+    </w:rPr>
+  </w:style>
+  <w:style w:type="character" w:styleId="ListLabel63">
+    <w:name w:val="ListLabel 63"/>
+    <w:qFormat/>
+    <w:rPr>
+      <w:rFonts w:cs="Symbol"/>
     </w:rPr>
   </w:style>
   <w:style w:type="paragraph" w:styleId="Heading">

</xml_diff>

<commit_message>
Guidelines updated with vertabelo creating database model online
</commit_message>
<xml_diff>
--- a/Guidelines/guidelines.docx
+++ b/Guidelines/guidelines.docx
@@ -1746,12 +1746,50 @@
           <w:dstrike w:val="false"/>
           <w:color w:val="000000"/>
           <w:spacing w:val="0"/>
+          <w:sz w:val="28"/>
+          <w:szCs w:val="28"/>
+          <w:u w:val="single"/>
+          <w:effect w:val="none"/>
+        </w:rPr>
+        <w:t xml:space="preserve"> </w:t>
+      </w:r>
+      <w:r>
+        <w:rPr>
+          <w:rFonts w:ascii="Times New Roman" w:hAnsi="Times New Roman"/>
+          <w:b/>
+          <w:bCs/>
+          <w:i w:val="false"/>
+          <w:caps w:val="false"/>
+          <w:smallCaps w:val="false"/>
+          <w:strike w:val="false"/>
+          <w:dstrike w:val="false"/>
+          <w:color w:val="000000"/>
+          <w:spacing w:val="0"/>
           <w:sz w:val="32"/>
           <w:szCs w:val="32"/>
           <w:u w:val="single"/>
           <w:effect w:val="none"/>
         </w:rPr>
-        <w:t>Project Management</w:t>
+        <w:t>Guidelines for P</w:t>
+      </w:r>
+      <w:r>
+        <w:rPr>
+          <w:rFonts w:ascii="Times New Roman" w:hAnsi="Times New Roman"/>
+          <w:b/>
+          <w:bCs/>
+          <w:i w:val="false"/>
+          <w:caps w:val="false"/>
+          <w:smallCaps w:val="false"/>
+          <w:strike w:val="false"/>
+          <w:dstrike w:val="false"/>
+          <w:color w:val="000000"/>
+          <w:spacing w:val="0"/>
+          <w:sz w:val="32"/>
+          <w:szCs w:val="32"/>
+          <w:u w:val="single"/>
+          <w:effect w:val="none"/>
+        </w:rPr>
+        <w:t>roject Management</w:t>
       </w:r>
       <w:r>
         <w:rPr>
@@ -2512,7 +2550,6 @@
         <w:t>https://balsamiq.com/products/mockups/#</w:t>
         <w:br/>
         <w:br/>
-        <w:br/>
       </w:r>
     </w:p>
     <w:p>
@@ -2705,26 +2742,21 @@
         </w:rPr>
         <w:t> even), to describe their needs more clearly.</w:t>
       </w:r>
-    </w:p>
-    <w:p>
-      <w:pPr>
-        <w:pStyle w:val="Title"/>
-        <w:spacing w:before="240" w:after="120"/>
-        <w:jc w:val="left"/>
-        <w:rPr/>
-      </w:pPr>
-      <w:r>
-        <w:rPr>
-          <w:rFonts w:ascii="Times New Roman" w:hAnsi="Times New Roman"/>
-          <w:sz w:val="24"/>
-          <w:szCs w:val="24"/>
-        </w:rPr>
-        <w:br/>
-        <w:br/>
-      </w:r>
-      <w:r>
-        <w:rPr>
-          <w:rFonts w:ascii="Times New Roman" w:hAnsi="Times New Roman"/>
+      <w:r>
+        <w:rPr>
+          <w:rFonts w:ascii="Times New Roman" w:hAnsi="Times New Roman"/>
+          <w:sz w:val="24"/>
+          <w:szCs w:val="24"/>
+        </w:rPr>
+        <w:br/>
+        <w:br/>
+        <w:br/>
+      </w:r>
+      <w:r>
+        <w:rPr>
+          <w:rFonts w:ascii="Times New Roman" w:hAnsi="Times New Roman"/>
+          <w:b/>
+          <w:bCs/>
           <w:sz w:val="28"/>
           <w:szCs w:val="28"/>
         </w:rPr>
@@ -2800,15 +2832,33 @@
         </w:rPr>
         <w:br/>
         <w:br/>
-        <w:br/>
-      </w:r>
-      <w:r>
-        <w:rPr>
-          <w:rFonts w:ascii="Times New Roman" w:hAnsi="Times New Roman"/>
+      </w:r>
+      <w:r>
+        <w:rPr>
+          <w:rFonts w:ascii="Times New Roman" w:hAnsi="Times New Roman"/>
+          <w:b/>
+          <w:bCs/>
+          <w:sz w:val="24"/>
+          <w:szCs w:val="24"/>
+        </w:rPr>
+        <w:br/>
+      </w:r>
+      <w:r>
+        <w:rPr>
+          <w:rFonts w:ascii="Times New Roman" w:hAnsi="Times New Roman"/>
+          <w:b/>
+          <w:bCs/>
           <w:sz w:val="28"/>
           <w:szCs w:val="28"/>
         </w:rPr>
         <w:t>How to write messages in Git</w:t>
+      </w:r>
+      <w:r>
+        <w:rPr>
+          <w:rFonts w:ascii="Times New Roman" w:hAnsi="Times New Roman"/>
+          <w:sz w:val="28"/>
+          <w:szCs w:val="28"/>
+        </w:rPr>
         <w:br/>
         <w:br/>
       </w:r>
@@ -2866,8 +2916,24 @@
         </w:rPr>
         <w:br/>
         <w:br/>
+      </w:r>
+      <w:r>
+        <w:rPr>
+          <w:rFonts w:ascii="Times New Roman" w:hAnsi="Times New Roman"/>
+          <w:b/>
+          <w:bCs/>
+          <w:sz w:val="28"/>
+          <w:szCs w:val="28"/>
+        </w:rPr>
         <w:br/>
         <w:t>Very simple on line tool to learn Git</w:t>
+      </w:r>
+      <w:r>
+        <w:rPr>
+          <w:rFonts w:ascii="Times New Roman" w:hAnsi="Times New Roman"/>
+          <w:sz w:val="28"/>
+          <w:szCs w:val="28"/>
+        </w:rPr>
         <w:br/>
       </w:r>
       <w:r>
@@ -2915,6 +2981,15 @@
         <w:br/>
         <w:br/>
         <w:br/>
+      </w:r>
+      <w:r>
+        <w:rPr>
+          <w:rFonts w:ascii="Times New Roman" w:hAnsi="Times New Roman"/>
+          <w:b/>
+          <w:bCs/>
+          <w:sz w:val="28"/>
+          <w:szCs w:val="28"/>
+        </w:rPr>
         <w:t xml:space="preserve">Download Git Graphic Tool </w:t>
         <w:br/>
       </w:r>
@@ -2954,10 +3029,176 @@
         </w:rPr>
         <w:t>https://www.sourcetreeapp.com/</w:t>
         <w:br/>
-        <w:br/>
-        <w:br/>
-        <w:br/>
-        <w:br/>
+      </w:r>
+      <w:r>
+        <w:rPr>
+          <w:rStyle w:val="InternetLink"/>
+          <w:rFonts w:ascii="Times New Roman" w:hAnsi="Times New Roman"/>
+          <w:b/>
+          <w:bCs/>
+          <w:i w:val="false"/>
+          <w:caps w:val="false"/>
+          <w:smallCaps w:val="false"/>
+          <w:strike w:val="false"/>
+          <w:dstrike w:val="false"/>
+          <w:color w:val="000000"/>
+          <w:spacing w:val="0"/>
+          <w:sz w:val="28"/>
+          <w:szCs w:val="28"/>
+          <w:u w:val="none"/>
+          <w:effect w:val="none"/>
+        </w:rPr>
+        <w:br/>
+      </w:r>
+      <w:r>
+        <w:rPr>
+          <w:rStyle w:val="InternetLink"/>
+          <w:rFonts w:ascii="Times New Roman" w:hAnsi="Times New Roman"/>
+          <w:b/>
+          <w:bCs/>
+          <w:i w:val="false"/>
+          <w:iCs w:val="false"/>
+          <w:caps w:val="false"/>
+          <w:smallCaps w:val="false"/>
+          <w:strike w:val="false"/>
+          <w:dstrike w:val="false"/>
+          <w:color w:val="000000"/>
+          <w:spacing w:val="0"/>
+          <w:sz w:val="28"/>
+          <w:szCs w:val="28"/>
+          <w:u w:val="single"/>
+          <w:effect w:val="none"/>
+        </w:rPr>
+        <w:t xml:space="preserve">Guidelines for Database </w:t>
+      </w:r>
+      <w:r>
+        <w:rPr>
+          <w:rStyle w:val="InternetLink"/>
+          <w:rFonts w:ascii="Tahoma;sans-serif;Arial;Helvetica" w:hAnsi="Tahoma;sans-serif;Arial;Helvetica"/>
+          <w:b w:val="false"/>
+          <w:i w:val="false"/>
+          <w:caps w:val="false"/>
+          <w:smallCaps w:val="false"/>
+          <w:strike w:val="false"/>
+          <w:dstrike w:val="false"/>
+          <w:color w:val="000000"/>
+          <w:spacing w:val="0"/>
+          <w:sz w:val="20"/>
+          <w:u w:val="none"/>
+          <w:effect w:val="none"/>
+        </w:rPr>
+        <w:br/>
+        <w:br/>
+        <w:br/>
+      </w:r>
+      <w:r>
+        <w:rPr>
+          <w:rStyle w:val="InternetLink"/>
+          <w:rFonts w:ascii="Times New Roman" w:hAnsi="Times New Roman"/>
+          <w:b/>
+          <w:bCs/>
+          <w:i w:val="false"/>
+          <w:caps w:val="false"/>
+          <w:smallCaps w:val="false"/>
+          <w:strike w:val="false"/>
+          <w:dstrike w:val="false"/>
+          <w:color w:val="000000"/>
+          <w:spacing w:val="0"/>
+          <w:sz w:val="24"/>
+          <w:szCs w:val="24"/>
+          <w:u w:val="none"/>
+          <w:effect w:val="none"/>
+        </w:rPr>
+        <w:t xml:space="preserve">Vertabelo : </w:t>
+        <w:br/>
+        <w:t xml:space="preserve">                     </w:t>
+      </w:r>
+      <w:r>
+        <w:rPr>
+          <w:rStyle w:val="InternetLink"/>
+          <w:rFonts w:ascii="Times New Roman" w:hAnsi="Times New Roman"/>
+          <w:b w:val="false"/>
+          <w:bCs w:val="false"/>
+          <w:i w:val="false"/>
+          <w:caps w:val="false"/>
+          <w:smallCaps w:val="false"/>
+          <w:strike w:val="false"/>
+          <w:dstrike w:val="false"/>
+          <w:color w:val="000000"/>
+          <w:spacing w:val="0"/>
+          <w:sz w:val="24"/>
+          <w:szCs w:val="24"/>
+          <w:u w:val="none"/>
+          <w:effect w:val="none"/>
+        </w:rPr>
+        <w:t>Vertabelo is a visual database design tool available through a web browser.</w:t>
+        <w:br/>
+        <w:br/>
+        <w:br/>
+        <w:t>Fully-featured online tool for database design – simple but powerful. Create a database model, share it with your team, and finally generate SQL scripts instead</w:t>
+      </w:r>
+      <w:r>
+        <w:rPr>
+          <w:rStyle w:val="InternetLink"/>
+          <w:rFonts w:ascii="Times New Roman" w:hAnsi="Times New Roman"/>
+          <w:b/>
+          <w:bCs/>
+          <w:i w:val="false"/>
+          <w:caps w:val="false"/>
+          <w:smallCaps w:val="false"/>
+          <w:strike w:val="false"/>
+          <w:dstrike w:val="false"/>
+          <w:color w:val="000000"/>
+          <w:spacing w:val="0"/>
+          <w:sz w:val="24"/>
+          <w:szCs w:val="24"/>
+          <w:u w:val="none"/>
+          <w:effect w:val="none"/>
+        </w:rPr>
+        <w:br/>
+        <w:br/>
+      </w:r>
+      <w:r>
+        <w:rPr>
+          <w:rStyle w:val="InternetLink"/>
+          <w:rFonts w:ascii="Times New Roman" w:hAnsi="Times New Roman"/>
+          <w:b w:val="false"/>
+          <w:bCs/>
+          <w:i w:val="false"/>
+          <w:caps w:val="false"/>
+          <w:smallCaps w:val="false"/>
+          <w:strike w:val="false"/>
+          <w:dstrike w:val="false"/>
+          <w:color w:val="333333"/>
+          <w:spacing w:val="0"/>
+          <w:sz w:val="24"/>
+          <w:szCs w:val="24"/>
+          <w:u w:val="none"/>
+          <w:effect w:val="none"/>
+        </w:rPr>
+        <w:t>With Vertabelo you have access to your models anytime and from anywhere in the world since our modeler works completely in a browser.</w:t>
+        <w:br/>
+        <w:br/>
+      </w:r>
+      <w:r>
+        <w:rPr>
+          <w:rStyle w:val="InternetLink"/>
+          <w:rFonts w:ascii="Times New Roman" w:hAnsi="Times New Roman"/>
+          <w:b w:val="false"/>
+          <w:bCs/>
+          <w:i w:val="false"/>
+          <w:caps w:val="false"/>
+          <w:smallCaps w:val="false"/>
+          <w:strike w:val="false"/>
+          <w:dstrike w:val="false"/>
+          <w:color w:val="333333"/>
+          <w:spacing w:val="0"/>
+          <w:sz w:val="24"/>
+          <w:szCs w:val="24"/>
+          <w:u w:val="none"/>
+          <w:effect w:val="none"/>
+        </w:rPr>
+        <w:t>Link :  https://www.youtube.com/watch?v=hU-A08K08-Y</w:t>
       </w:r>
     </w:p>
     <w:sectPr>

</xml_diff>

<commit_message>
Updated guidelines with time tracking
</commit_message>
<xml_diff>
--- a/Guidelines/guidelines.docx
+++ b/Guidelines/guidelines.docx
@@ -11,22 +11,6 @@
           <w:rFonts w:ascii="Times New Roman" w:hAnsi="Times New Roman"/>
         </w:rPr>
       </w:pPr>
-      <w:r>
-        <w:rPr>
-          <w:rFonts w:ascii="Times New Roman" w:hAnsi="Times New Roman"/>
-          <w:sz w:val="40"/>
-          <w:szCs w:val="40"/>
-        </w:rPr>
-        <w:t xml:space="preserve">                              </w:t>
-      </w:r>
-      <w:r>
-        <w:rPr>
-          <w:rFonts w:ascii="Times New Roman" w:hAnsi="Times New Roman"/>
-          <w:sz w:val="40"/>
-          <w:szCs w:val="40"/>
-        </w:rPr>
-        <w:t>Guidelines</w:t>
-      </w:r>
       <w:r>
         <mc:AlternateContent>
           <mc:Choice Requires="wps">
@@ -39,21 +23,33 @@
                 <wp:positionV relativeFrom="paragraph">
                   <wp:posOffset>-285750</wp:posOffset>
                 </wp:positionV>
-                <wp:extent cx="1905000" cy="175260"/>
+                <wp:extent cx="1905635" cy="175895"/>
                 <wp:effectExtent l="0" t="0" r="0" b="0"/>
                 <wp:wrapNone/>
                 <wp:docPr id="1" name="Frame1"/>
                 <a:graphic xmlns:a="http://schemas.openxmlformats.org/drawingml/2006/main">
                   <a:graphicData uri="http://schemas.microsoft.com/office/word/2010/wordprocessingShape">
                     <wps:wsp>
-                      <wps:cNvSpPr txBox="1"/>
+                      <wps:cNvSpPr/>
                       <wps:spPr>
                         <a:xfrm>
                           <a:off x="0" y="0"/>
-                          <a:ext cx="1905000" cy="175260"/>
+                          <a:ext cx="1905120" cy="175320"/>
                         </a:xfrm>
-                        <a:prstGeom prst="rect"/>
+                        <a:prstGeom prst="rect">
+                          <a:avLst/>
+                        </a:prstGeom>
+                        <a:noFill/>
+                        <a:ln>
+                          <a:noFill/>
+                        </a:ln>
                       </wps:spPr>
+                      <wps:style>
+                        <a:lnRef idx="0"/>
+                        <a:fillRef idx="0"/>
+                        <a:effectRef idx="0"/>
+                        <a:fontRef idx="minor"/>
+                      </wps:style>
                       <wps:txbx>
                         <w:txbxContent>
                           <w:p>
@@ -61,9 +57,7 @@
                               <w:pStyle w:val="TextBody"/>
                               <w:spacing w:before="0" w:after="140"/>
                               <w:jc w:val="center"/>
-                              <w:rPr>
-                                <w:color w:val="F9A539"/>
-                              </w:rPr>
+                              <w:rPr/>
                             </w:pPr>
                             <w:r>
                               <w:rPr>
@@ -74,7 +68,7 @@
                           </w:p>
                         </w:txbxContent>
                       </wps:txbx>
-                      <wps:bodyPr anchor="t" lIns="0" tIns="0" rIns="0" bIns="0">
+                      <wps:bodyPr lIns="0" rIns="0" tIns="0" bIns="0">
                         <a:noAutofit/>
                       </wps:bodyPr>
                     </wps:wsp>
@@ -85,17 +79,18 @@
           </mc:Choice>
           <mc:Fallback>
             <w:pict>
-              <v:rect style="position:absolute;rotation:0;width:150pt;height:13.8pt;mso-wrap-distance-left:0pt;mso-wrap-distance-right:0pt;mso-wrap-distance-top:0pt;mso-wrap-distance-bottom:0pt;margin-top:-22.5pt;mso-position-vertical-relative:text;margin-left:-127.5pt;mso-position-horizontal-relative:text">
-                <v:textbox inset="0in,0in,0in,0in">
+              <v:rect id="shape_0" ID="Frame1" stroked="f" style="position:absolute;margin-left:-127.5pt;margin-top:-22.5pt;width:149.95pt;height:13.75pt">
+                <w10:wrap type="square"/>
+                <v:fill o:detectmouseclick="t" on="false"/>
+                <v:stroke color="#3465a4" joinstyle="round" endcap="flat"/>
+                <v:textbox>
                   <w:txbxContent>
                     <w:p>
                       <w:pPr>
                         <w:pStyle w:val="TextBody"/>
                         <w:spacing w:before="0" w:after="140"/>
                         <w:jc w:val="center"/>
-                        <w:rPr>
-                          <w:color w:val="F9A539"/>
-                        </w:rPr>
+                        <w:rPr/>
                       </w:pPr>
                       <w:r>
                         <w:rPr>
@@ -110,8 +105,6 @@
             </w:pict>
           </mc:Fallback>
         </mc:AlternateContent>
-      </w:r>
-      <w:r>
         <mc:AlternateContent>
           <mc:Choice Requires="wps">
             <w:drawing>
@@ -123,41 +116,52 @@
                 <wp:positionV relativeFrom="paragraph">
                   <wp:posOffset>-66675</wp:posOffset>
                 </wp:positionV>
-                <wp:extent cx="457200" cy="266700"/>
+                <wp:extent cx="457835" cy="267335"/>
                 <wp:effectExtent l="0" t="0" r="0" b="0"/>
                 <wp:wrapNone/>
-                <wp:docPr id="2" name="Frame2"/>
+                <wp:docPr id="3" name="Frame2"/>
                 <a:graphic xmlns:a="http://schemas.openxmlformats.org/drawingml/2006/main">
                   <a:graphicData uri="http://schemas.microsoft.com/office/word/2010/wordprocessingShape">
                     <wps:wsp>
-                      <wps:cNvSpPr txBox="1"/>
+                      <wps:cNvSpPr/>
                       <wps:spPr>
                         <a:xfrm>
                           <a:off x="0" y="0"/>
-                          <a:ext cx="457200" cy="266700"/>
+                          <a:ext cx="457200" cy="266760"/>
                         </a:xfrm>
-                        <a:prstGeom prst="rect"/>
-                        <a:solidFill>
-                          <a:srgbClr val="FFFFFF">
-                            <a:alpha val="0"/>
-                          </a:srgbClr>
-                        </a:solidFill>
+                        <a:prstGeom prst="rect">
+                          <a:avLst/>
+                        </a:prstGeom>
+                        <a:noFill/>
+                        <a:ln>
+                          <a:noFill/>
+                        </a:ln>
                       </wps:spPr>
+                      <wps:style>
+                        <a:lnRef idx="0"/>
+                        <a:fillRef idx="0"/>
+                        <a:effectRef idx="0"/>
+                        <a:fontRef idx="minor"/>
+                      </wps:style>
                       <wps:txbx>
                         <w:txbxContent>
                           <w:p>
                             <w:pPr>
                               <w:pStyle w:val="TextBody"/>
                               <w:spacing w:lineRule="auto" w:line="288" w:before="0" w:after="140"/>
-                              <w:rPr/>
+                              <w:rPr>
+                                <w:color w:val="auto"/>
+                              </w:rPr>
                             </w:pPr>
                             <w:r>
-                              <w:rPr/>
+                              <w:rPr>
+                                <w:color w:val="auto"/>
+                              </w:rPr>
                             </w:r>
                           </w:p>
                         </w:txbxContent>
                       </wps:txbx>
-                      <wps:bodyPr anchor="t" lIns="0" tIns="0" rIns="0" bIns="0">
+                      <wps:bodyPr lIns="0" rIns="0" tIns="0" bIns="0">
                         <a:noAutofit/>
                       </wps:bodyPr>
                     </wps:wsp>
@@ -168,18 +172,24 @@
           </mc:Choice>
           <mc:Fallback>
             <w:pict>
-              <v:rect fillcolor="#FFFFFF" style="position:absolute;rotation:0;width:36pt;height:21pt;mso-wrap-distance-left:0pt;mso-wrap-distance-right:0pt;mso-wrap-distance-top:0pt;mso-wrap-distance-bottom:0pt;margin-top:-5.25pt;mso-position-vertical-relative:text;margin-left:-52.5pt;mso-position-horizontal-relative:text">
-                <v:fill opacity="0f"/>
-                <v:textbox inset="0in,0in,0in,0in">
+              <v:rect id="shape_0" ID="Frame2" fillcolor="white" stroked="f" style="position:absolute;margin-left:-52.5pt;margin-top:-5.25pt;width:35.95pt;height:20.95pt">
+                <w10:wrap type="none"/>
+                <v:fill o:detectmouseclick="t" type="solid" color2="black" opacity="0"/>
+                <v:stroke color="#3465a4" joinstyle="round" endcap="flat"/>
+                <v:textbox>
                   <w:txbxContent>
                     <w:p>
                       <w:pPr>
                         <w:pStyle w:val="TextBody"/>
                         <w:spacing w:lineRule="auto" w:line="288" w:before="0" w:after="140"/>
-                        <w:rPr/>
+                        <w:rPr>
+                          <w:color w:val="auto"/>
+                        </w:rPr>
                       </w:pPr>
                       <w:r>
-                        <w:rPr/>
+                        <w:rPr>
+                          <w:color w:val="auto"/>
+                        </w:rPr>
                       </w:r>
                     </w:p>
                   </w:txbxContent>
@@ -188,6 +198,22 @@
             </w:pict>
           </mc:Fallback>
         </mc:AlternateContent>
+      </w:r>
+      <w:r>
+        <w:rPr>
+          <w:rFonts w:ascii="Times New Roman" w:hAnsi="Times New Roman"/>
+          <w:sz w:val="40"/>
+          <w:szCs w:val="40"/>
+        </w:rPr>
+        <w:t xml:space="preserve">                              </w:t>
+      </w:r>
+      <w:r>
+        <w:rPr>
+          <w:rFonts w:ascii="Times New Roman" w:hAnsi="Times New Roman"/>
+          <w:sz w:val="40"/>
+          <w:szCs w:val="40"/>
+        </w:rPr>
+        <w:t>Guidelines</w:t>
       </w:r>
     </w:p>
     <w:p>
@@ -1733,24 +1759,6 @@
           <w:effect w:val="none"/>
         </w:rPr>
         <w:br/>
-      </w:r>
-      <w:r>
-        <w:rPr>
-          <w:rFonts w:ascii="Times New Roman" w:hAnsi="Times New Roman"/>
-          <w:b/>
-          <w:bCs/>
-          <w:i w:val="false"/>
-          <w:caps w:val="false"/>
-          <w:smallCaps w:val="false"/>
-          <w:strike w:val="false"/>
-          <w:dstrike w:val="false"/>
-          <w:color w:val="000000"/>
-          <w:spacing w:val="0"/>
-          <w:sz w:val="28"/>
-          <w:szCs w:val="28"/>
-          <w:u w:val="single"/>
-          <w:effect w:val="none"/>
-        </w:rPr>
         <w:t xml:space="preserve"> </w:t>
       </w:r>
       <w:r>
@@ -1770,26 +1778,7 @@
           <w:u w:val="single"/>
           <w:effect w:val="none"/>
         </w:rPr>
-        <w:t>Guidelines for P</w:t>
-      </w:r>
-      <w:r>
-        <w:rPr>
-          <w:rFonts w:ascii="Times New Roman" w:hAnsi="Times New Roman"/>
-          <w:b/>
-          <w:bCs/>
-          <w:i w:val="false"/>
-          <w:caps w:val="false"/>
-          <w:smallCaps w:val="false"/>
-          <w:strike w:val="false"/>
-          <w:dstrike w:val="false"/>
-          <w:color w:val="000000"/>
-          <w:spacing w:val="0"/>
-          <w:sz w:val="32"/>
-          <w:szCs w:val="32"/>
-          <w:u w:val="single"/>
-          <w:effect w:val="none"/>
-        </w:rPr>
-        <w:t>roject Management</w:t>
+        <w:t>Guidelines for Project Management</w:t>
       </w:r>
       <w:r>
         <w:rPr>
@@ -1818,6 +1807,8 @@
         <w:rPr>
           <w:rFonts w:ascii="Arial;sans-serif" w:hAnsi="Arial;sans-serif"/>
           <w:b w:val="false"/>
+          <w:b w:val="false"/>
+          <w:i w:val="false"/>
           <w:i w:val="false"/>
           <w:caps w:val="false"/>
           <w:smallCaps w:val="false"/>
@@ -1843,26 +1834,7 @@
           <w:u w:val="none"/>
           <w:effect w:val="none"/>
         </w:rPr>
-        <w:t xml:space="preserve">Using </w:t>
-      </w:r>
-      <w:r>
-        <w:rPr>
-          <w:rFonts w:ascii="Times New Roman" w:hAnsi="Times New Roman"/>
-          <w:b/>
-          <w:bCs/>
-          <w:i w:val="false"/>
-          <w:caps w:val="false"/>
-          <w:smallCaps w:val="false"/>
-          <w:strike w:val="false"/>
-          <w:dstrike w:val="false"/>
-          <w:color w:val="000000"/>
-          <w:spacing w:val="0"/>
-          <w:sz w:val="28"/>
-          <w:szCs w:val="28"/>
-          <w:u w:val="none"/>
-          <w:effect w:val="none"/>
-        </w:rPr>
-        <w:t>Doodle</w:t>
+        <w:t>Using Doodle</w:t>
         <w:br/>
       </w:r>
     </w:p>
@@ -1873,6 +1845,8 @@
         <w:rPr>
           <w:rFonts w:ascii="Arial;sans-serif" w:hAnsi="Arial;sans-serif"/>
           <w:b w:val="false"/>
+          <w:b w:val="false"/>
+          <w:i w:val="false"/>
           <w:i w:val="false"/>
           <w:caps w:val="false"/>
           <w:smallCaps w:val="false"/>
@@ -1969,7 +1943,9 @@
         </w:rPr>
       </w:pPr>
       <w:r>
-        <w:rPr/>
+        <w:rPr>
+          <w:rFonts w:ascii="Times New Roman" w:hAnsi="Times New Roman"/>
+        </w:rPr>
       </w:r>
     </w:p>
     <w:p>
@@ -1994,7 +1970,9 @@
         </w:rPr>
       </w:pPr>
       <w:r>
-        <w:rPr/>
+        <w:rPr>
+          <w:rFonts w:ascii="Times New Roman" w:hAnsi="Times New Roman"/>
+        </w:rPr>
       </w:r>
     </w:p>
     <w:p>
@@ -2672,10 +2650,6 @@
       <w:pPr>
         <w:pStyle w:val="Normal"/>
         <w:widowControl/>
-        <w:numPr>
-          <w:ilvl w:val="0"/>
-          <w:numId w:val="4"/>
-        </w:numPr>
         <w:spacing w:lineRule="atLeast" w:line="270" w:before="30" w:after="30"/>
         <w:ind w:left="0" w:right="0" w:hanging="0"/>
         <w:rPr/>
@@ -2755,10 +2729,324 @@
       <w:r>
         <w:rPr>
           <w:rFonts w:ascii="Times New Roman" w:hAnsi="Times New Roman"/>
+          <w:sz w:val="24"/>
+          <w:szCs w:val="24"/>
+          <w:u w:val="single"/>
+        </w:rPr>
+        <w:br/>
+      </w:r>
+      <w:r>
+        <w:rPr>
+          <w:rFonts w:ascii="Times New Roman" w:hAnsi="Times New Roman"/>
           <w:b/>
           <w:bCs/>
           <w:sz w:val="28"/>
           <w:szCs w:val="28"/>
+          <w:u w:val="single"/>
+        </w:rPr>
+        <w:t>Tracking Time</w:t>
+      </w:r>
+      <w:r>
+        <w:rPr>
+          <w:rFonts w:ascii="Times New Roman" w:hAnsi="Times New Roman"/>
+          <w:sz w:val="24"/>
+          <w:szCs w:val="24"/>
+        </w:rPr>
+        <w:br/>
+        <w:br/>
+      </w:r>
+      <w:r>
+        <w:rPr>
+          <w:rFonts w:ascii="Times New Roman" w:hAnsi="Times New Roman"/>
+          <w:sz w:val="24"/>
+          <w:szCs w:val="24"/>
+        </w:rPr>
+        <w:t>1. Easier tracking, advanced reporting, better collaboration, powerful integrations</w:t>
+      </w:r>
+      <w:r>
+        <w:rPr>
+          <w:rFonts w:ascii="Times New Roman" w:hAnsi="Times New Roman"/>
+          <w:sz w:val="24"/>
+          <w:szCs w:val="24"/>
+        </w:rPr>
+        <w:br/>
+        <w:br/>
+      </w:r>
+      <w:r>
+        <w:rPr>
+          <w:rFonts w:ascii="Times New Roman" w:hAnsi="Times New Roman"/>
+          <w:sz w:val="24"/>
+          <w:szCs w:val="24"/>
+        </w:rPr>
+        <w:t>2. Time Tracking app that helps to manage projects, track working times and measure productivity.</w:t>
+      </w:r>
+      <w:r>
+        <w:rPr>
+          <w:rFonts w:ascii="Times New Roman" w:hAnsi="Times New Roman"/>
+          <w:sz w:val="24"/>
+          <w:szCs w:val="24"/>
+        </w:rPr>
+        <w:br/>
+        <w:br/>
+        <w:br/>
+      </w:r>
+      <w:r>
+        <w:rPr>
+          <w:rFonts w:ascii="Times New Roman" w:hAnsi="Times New Roman"/>
+          <w:sz w:val="24"/>
+          <w:szCs w:val="24"/>
+        </w:rPr>
+        <w:t xml:space="preserve">Link :  </w:t>
+      </w:r>
+      <w:hyperlink r:id="rId11">
+        <w:r>
+          <w:rPr>
+            <w:rStyle w:val="InternetLink"/>
+            <w:rFonts w:ascii="Times New Roman" w:hAnsi="Times New Roman"/>
+            <w:sz w:val="24"/>
+            <w:szCs w:val="24"/>
+          </w:rPr>
+          <w:t>https://trackingtime.co/</w:t>
+        </w:r>
+      </w:hyperlink>
+      <w:r>
+        <w:rPr>
+          <w:rFonts w:ascii="Times New Roman" w:hAnsi="Times New Roman"/>
+          <w:sz w:val="24"/>
+          <w:szCs w:val="24"/>
+        </w:rPr>
+        <w:br/>
+      </w:r>
+    </w:p>
+    <w:p>
+      <w:pPr>
+        <w:pStyle w:val="Normal"/>
+        <w:widowControl/>
+        <w:spacing w:lineRule="atLeast" w:line="270" w:before="30" w:after="30"/>
+        <w:ind w:left="0" w:right="0" w:hanging="0"/>
+        <w:rPr>
+          <w:rFonts w:ascii="Times New Roman" w:hAnsi="Times New Roman"/>
+          <w:sz w:val="24"/>
+          <w:szCs w:val="24"/>
+        </w:rPr>
+      </w:pPr>
+      <w:r>
+        <w:rPr/>
+      </w:r>
+    </w:p>
+    <w:p>
+      <w:pPr>
+        <w:pStyle w:val="Normal"/>
+        <w:widowControl/>
+        <w:spacing w:lineRule="atLeast" w:line="270" w:before="30" w:after="30"/>
+        <w:ind w:left="0" w:right="0" w:hanging="0"/>
+        <w:rPr>
+          <w:b/>
+          <w:b/>
+          <w:bCs/>
+        </w:rPr>
+      </w:pPr>
+      <w:r>
+        <w:rPr>
+          <w:rFonts w:ascii="Times New Roman" w:hAnsi="Times New Roman"/>
+          <w:sz w:val="24"/>
+          <w:szCs w:val="24"/>
+        </w:rPr>
+        <w:t>Make better decisions based on detailed time sheets with in-depth stats on your team’s working time and accomplishments</w:t>
+        <w:br/>
+      </w:r>
+    </w:p>
+    <w:p>
+      <w:pPr>
+        <w:pStyle w:val="Normal"/>
+        <w:widowControl/>
+        <w:spacing w:lineRule="atLeast" w:line="270" w:before="30" w:after="30"/>
+        <w:ind w:left="0" w:right="0" w:hanging="0"/>
+        <w:rPr>
+          <w:b/>
+          <w:b/>
+          <w:bCs/>
+        </w:rPr>
+      </w:pPr>
+      <w:r>
+        <w:rPr>
+          <w:rFonts w:ascii="Times New Roman" w:hAnsi="Times New Roman"/>
+          <w:b/>
+          <w:bCs/>
+          <w:sz w:val="24"/>
+          <w:szCs w:val="24"/>
+        </w:rPr>
+        <w:t>Project management</w:t>
+      </w:r>
+    </w:p>
+    <w:p>
+      <w:pPr>
+        <w:pStyle w:val="Normal"/>
+        <w:widowControl/>
+        <w:spacing w:lineRule="atLeast" w:line="270" w:before="30" w:after="30"/>
+        <w:ind w:left="0" w:right="0" w:hanging="0"/>
+        <w:rPr>
+          <w:rFonts w:ascii="Times New Roman" w:hAnsi="Times New Roman"/>
+          <w:sz w:val="24"/>
+          <w:szCs w:val="24"/>
+        </w:rPr>
+      </w:pPr>
+      <w:r>
+        <w:rPr/>
+      </w:r>
+    </w:p>
+    <w:p>
+      <w:pPr>
+        <w:pStyle w:val="Normal"/>
+        <w:widowControl/>
+        <w:spacing w:lineRule="atLeast" w:line="270" w:before="30" w:after="30"/>
+        <w:ind w:left="0" w:right="0" w:hanging="0"/>
+        <w:rPr/>
+      </w:pPr>
+      <w:r>
+        <w:rPr>
+          <w:rFonts w:ascii="Times New Roman" w:hAnsi="Times New Roman"/>
+          <w:sz w:val="24"/>
+          <w:szCs w:val="24"/>
+        </w:rPr>
+        <w:t>Enhance team productivity with real-time updates and notifications</w:t>
+      </w:r>
+    </w:p>
+    <w:p>
+      <w:pPr>
+        <w:pStyle w:val="Normal"/>
+        <w:widowControl/>
+        <w:spacing w:lineRule="atLeast" w:line="270" w:before="30" w:after="30"/>
+        <w:ind w:left="0" w:right="0" w:hanging="0"/>
+        <w:rPr/>
+      </w:pPr>
+      <w:r>
+        <w:rPr>
+          <w:rFonts w:ascii="Times New Roman" w:hAnsi="Times New Roman"/>
+          <w:sz w:val="24"/>
+          <w:szCs w:val="24"/>
+        </w:rPr>
+        <w:t>Create more transparency in project completions</w:t>
+      </w:r>
+    </w:p>
+    <w:p>
+      <w:pPr>
+        <w:pStyle w:val="Normal"/>
+        <w:widowControl/>
+        <w:spacing w:lineRule="atLeast" w:line="270" w:before="30" w:after="30"/>
+        <w:ind w:left="0" w:right="0" w:hanging="0"/>
+        <w:rPr/>
+      </w:pPr>
+      <w:r>
+        <w:rPr>
+          <w:rFonts w:ascii="Times New Roman" w:hAnsi="Times New Roman"/>
+          <w:sz w:val="24"/>
+          <w:szCs w:val="24"/>
+        </w:rPr>
+        <w:t>Improve project budgeting, time forecasts, and estimates</w:t>
+      </w:r>
+    </w:p>
+    <w:p>
+      <w:pPr>
+        <w:pStyle w:val="Normal"/>
+        <w:widowControl/>
+        <w:spacing w:lineRule="atLeast" w:line="270" w:before="30" w:after="30"/>
+        <w:ind w:left="0" w:right="0" w:hanging="0"/>
+        <w:rPr/>
+      </w:pPr>
+      <w:r>
+        <w:rPr>
+          <w:rFonts w:ascii="Times New Roman" w:hAnsi="Times New Roman"/>
+          <w:sz w:val="24"/>
+          <w:szCs w:val="24"/>
+        </w:rPr>
+        <w:t>Remote working gives you more flexibility</w:t>
+      </w:r>
+    </w:p>
+    <w:p>
+      <w:pPr>
+        <w:pStyle w:val="Normal"/>
+        <w:widowControl/>
+        <w:spacing w:lineRule="atLeast" w:line="270" w:before="30" w:after="30"/>
+        <w:ind w:left="0" w:right="0" w:hanging="0"/>
+        <w:rPr/>
+      </w:pPr>
+      <w:r>
+        <w:rPr>
+          <w:rFonts w:ascii="Times New Roman" w:hAnsi="Times New Roman"/>
+          <w:sz w:val="24"/>
+          <w:szCs w:val="24"/>
+        </w:rPr>
+        <w:t>Manage clients, projects and teams</w:t>
+      </w:r>
+    </w:p>
+    <w:p>
+      <w:pPr>
+        <w:pStyle w:val="Normal"/>
+        <w:widowControl/>
+        <w:spacing w:lineRule="atLeast" w:line="270" w:before="30" w:after="30"/>
+        <w:ind w:left="0" w:right="0" w:hanging="0"/>
+        <w:rPr>
+          <w:rFonts w:ascii="Times New Roman" w:hAnsi="Times New Roman"/>
+          <w:sz w:val="24"/>
+          <w:szCs w:val="24"/>
+        </w:rPr>
+      </w:pPr>
+      <w:r>
+        <w:rPr/>
+      </w:r>
+    </w:p>
+    <w:p>
+      <w:pPr>
+        <w:pStyle w:val="Normal"/>
+        <w:widowControl/>
+        <w:spacing w:lineRule="atLeast" w:line="270" w:before="30" w:after="30"/>
+        <w:ind w:left="0" w:right="0" w:hanging="0"/>
+        <w:rPr>
+          <w:rFonts w:ascii="Times New Roman" w:hAnsi="Times New Roman"/>
+          <w:sz w:val="24"/>
+          <w:szCs w:val="24"/>
+        </w:rPr>
+      </w:pPr>
+      <w:r>
+        <w:rPr/>
+      </w:r>
+    </w:p>
+    <w:p>
+      <w:pPr>
+        <w:pStyle w:val="Normal"/>
+        <w:widowControl/>
+        <w:spacing w:lineRule="atLeast" w:line="270" w:before="30" w:after="30"/>
+        <w:ind w:left="0" w:right="0" w:hanging="0"/>
+        <w:rPr/>
+      </w:pPr>
+      <w:r>
+        <w:rPr>
+          <w:rFonts w:ascii="Times New Roman" w:hAnsi="Times New Roman"/>
+          <w:sz w:val="24"/>
+          <w:szCs w:val="24"/>
+        </w:rPr>
+        <w:br/>
+        <w:br/>
+        <w:br/>
+        <w:br/>
+        <w:br/>
+        <w:br/>
+        <w:br/>
+        <w:br/>
+        <w:br/>
+        <w:br/>
+        <w:br/>
+        <w:br/>
+        <w:br/>
+      </w:r>
+      <w:r>
+        <w:rPr>
+          <w:rFonts w:ascii="Times New Roman" w:hAnsi="Times New Roman"/>
+          <w:b/>
+          <w:bCs/>
+          <w:sz w:val="28"/>
+          <w:szCs w:val="28"/>
         </w:rPr>
         <w:t xml:space="preserve">Learning Git </w:t>
       </w:r>
@@ -2772,7 +3060,7 @@
         <w:br/>
         <w:t xml:space="preserve">Link 1 :   </w:t>
       </w:r>
-      <w:hyperlink r:id="rId11">
+      <w:hyperlink r:id="rId12">
         <w:r>
           <w:rPr>
             <w:rStyle w:val="InternetLink"/>
@@ -2803,7 +3091,7 @@
         <w:br/>
         <w:t xml:space="preserve">Link 2 :   </w:t>
       </w:r>
-      <w:hyperlink r:id="rId12">
+      <w:hyperlink r:id="rId13">
         <w:r>
           <w:rPr>
             <w:rStyle w:val="InternetLink"/>
@@ -2887,7 +3175,7 @@
         </w:rPr>
         <w:t xml:space="preserve"> </w:t>
       </w:r>
-      <w:hyperlink r:id="rId13">
+      <w:hyperlink r:id="rId14">
         <w:r>
           <w:rPr>
             <w:rStyle w:val="InternetLink"/>
@@ -2954,7 +3242,7 @@
         </w:rPr>
         <w:t xml:space="preserve">   </w:t>
       </w:r>
-      <w:hyperlink r:id="rId14">
+      <w:hyperlink r:id="rId15">
         <w:r>
           <w:rPr>
             <w:rStyle w:val="InternetLink"/>
@@ -3179,25 +3467,6 @@
         <w:t>With Vertabelo you have access to your models anytime and from anywhere in the world since our modeler works completely in a browser.</w:t>
         <w:br/>
         <w:br/>
-      </w:r>
-      <w:r>
-        <w:rPr>
-          <w:rStyle w:val="InternetLink"/>
-          <w:rFonts w:ascii="Times New Roman" w:hAnsi="Times New Roman"/>
-          <w:b w:val="false"/>
-          <w:bCs/>
-          <w:i w:val="false"/>
-          <w:caps w:val="false"/>
-          <w:smallCaps w:val="false"/>
-          <w:strike w:val="false"/>
-          <w:dstrike w:val="false"/>
-          <w:color w:val="333333"/>
-          <w:spacing w:val="0"/>
-          <w:sz w:val="24"/>
-          <w:szCs w:val="24"/>
-          <w:u w:val="none"/>
-          <w:effect w:val="none"/>
-        </w:rPr>
         <w:t>Link :  https://www.youtube.com/watch?v=hU-A08K08-Y</w:t>
       </w:r>
     </w:p>
@@ -4431,6 +4700,195 @@
       <w:rFonts w:cs="Symbol"/>
     </w:rPr>
   </w:style>
+  <w:style w:type="character" w:styleId="ListLabel64">
+    <w:name w:val="ListLabel 64"/>
+    <w:qFormat/>
+    <w:rPr>
+      <w:rFonts w:cs="Wingdings"/>
+    </w:rPr>
+  </w:style>
+  <w:style w:type="character" w:styleId="ListLabel65">
+    <w:name w:val="ListLabel 65"/>
+    <w:qFormat/>
+    <w:rPr>
+      <w:rFonts w:cs="Wingdings"/>
+    </w:rPr>
+  </w:style>
+  <w:style w:type="character" w:styleId="ListLabel66">
+    <w:name w:val="ListLabel 66"/>
+    <w:qFormat/>
+    <w:rPr>
+      <w:rFonts w:cs="Wingdings"/>
+    </w:rPr>
+  </w:style>
+  <w:style w:type="character" w:styleId="ListLabel67">
+    <w:name w:val="ListLabel 67"/>
+    <w:qFormat/>
+    <w:rPr>
+      <w:rFonts w:cs="Wingdings"/>
+    </w:rPr>
+  </w:style>
+  <w:style w:type="character" w:styleId="ListLabel68">
+    <w:name w:val="ListLabel 68"/>
+    <w:qFormat/>
+    <w:rPr>
+      <w:rFonts w:cs="Wingdings"/>
+    </w:rPr>
+  </w:style>
+  <w:style w:type="character" w:styleId="ListLabel69">
+    <w:name w:val="ListLabel 69"/>
+    <w:qFormat/>
+    <w:rPr>
+      <w:rFonts w:cs="Wingdings"/>
+    </w:rPr>
+  </w:style>
+  <w:style w:type="character" w:styleId="ListLabel70">
+    <w:name w:val="ListLabel 70"/>
+    <w:qFormat/>
+    <w:rPr>
+      <w:rFonts w:cs="Wingdings"/>
+    </w:rPr>
+  </w:style>
+  <w:style w:type="character" w:styleId="ListLabel71">
+    <w:name w:val="ListLabel 71"/>
+    <w:qFormat/>
+    <w:rPr>
+      <w:rFonts w:cs="Wingdings"/>
+    </w:rPr>
+  </w:style>
+  <w:style w:type="character" w:styleId="ListLabel72">
+    <w:name w:val="ListLabel 72"/>
+    <w:qFormat/>
+    <w:rPr>
+      <w:rFonts w:cs="Wingdings"/>
+    </w:rPr>
+  </w:style>
+  <w:style w:type="character" w:styleId="ListLabel73">
+    <w:name w:val="ListLabel 73"/>
+    <w:qFormat/>
+    <w:rPr>
+      <w:rFonts w:cs="OpenSymbol"/>
+    </w:rPr>
+  </w:style>
+  <w:style w:type="character" w:styleId="ListLabel74">
+    <w:name w:val="ListLabel 74"/>
+    <w:qFormat/>
+    <w:rPr>
+      <w:rFonts w:cs="OpenSymbol"/>
+    </w:rPr>
+  </w:style>
+  <w:style w:type="character" w:styleId="ListLabel75">
+    <w:name w:val="ListLabel 75"/>
+    <w:qFormat/>
+    <w:rPr>
+      <w:rFonts w:cs="OpenSymbol"/>
+    </w:rPr>
+  </w:style>
+  <w:style w:type="character" w:styleId="ListLabel76">
+    <w:name w:val="ListLabel 76"/>
+    <w:qFormat/>
+    <w:rPr>
+      <w:rFonts w:cs="OpenSymbol"/>
+    </w:rPr>
+  </w:style>
+  <w:style w:type="character" w:styleId="ListLabel77">
+    <w:name w:val="ListLabel 77"/>
+    <w:qFormat/>
+    <w:rPr>
+      <w:rFonts w:cs="OpenSymbol"/>
+    </w:rPr>
+  </w:style>
+  <w:style w:type="character" w:styleId="ListLabel78">
+    <w:name w:val="ListLabel 78"/>
+    <w:qFormat/>
+    <w:rPr>
+      <w:rFonts w:cs="OpenSymbol"/>
+    </w:rPr>
+  </w:style>
+  <w:style w:type="character" w:styleId="ListLabel79">
+    <w:name w:val="ListLabel 79"/>
+    <w:qFormat/>
+    <w:rPr>
+      <w:rFonts w:cs="OpenSymbol"/>
+    </w:rPr>
+  </w:style>
+  <w:style w:type="character" w:styleId="ListLabel80">
+    <w:name w:val="ListLabel 80"/>
+    <w:qFormat/>
+    <w:rPr>
+      <w:rFonts w:cs="OpenSymbol"/>
+    </w:rPr>
+  </w:style>
+  <w:style w:type="character" w:styleId="ListLabel81">
+    <w:name w:val="ListLabel 81"/>
+    <w:qFormat/>
+    <w:rPr>
+      <w:rFonts w:cs="OpenSymbol"/>
+    </w:rPr>
+  </w:style>
+  <w:style w:type="character" w:styleId="ListLabel82">
+    <w:name w:val="ListLabel 82"/>
+    <w:qFormat/>
+    <w:rPr>
+      <w:rFonts w:cs="Symbol"/>
+    </w:rPr>
+  </w:style>
+  <w:style w:type="character" w:styleId="ListLabel83">
+    <w:name w:val="ListLabel 83"/>
+    <w:qFormat/>
+    <w:rPr>
+      <w:rFonts w:cs="Symbol"/>
+    </w:rPr>
+  </w:style>
+  <w:style w:type="character" w:styleId="ListLabel84">
+    <w:name w:val="ListLabel 84"/>
+    <w:qFormat/>
+    <w:rPr>
+      <w:rFonts w:cs="Symbol"/>
+    </w:rPr>
+  </w:style>
+  <w:style w:type="character" w:styleId="ListLabel85">
+    <w:name w:val="ListLabel 85"/>
+    <w:qFormat/>
+    <w:rPr>
+      <w:rFonts w:cs="Symbol"/>
+    </w:rPr>
+  </w:style>
+  <w:style w:type="character" w:styleId="ListLabel86">
+    <w:name w:val="ListLabel 86"/>
+    <w:qFormat/>
+    <w:rPr>
+      <w:rFonts w:cs="Symbol"/>
+    </w:rPr>
+  </w:style>
+  <w:style w:type="character" w:styleId="ListLabel87">
+    <w:name w:val="ListLabel 87"/>
+    <w:qFormat/>
+    <w:rPr>
+      <w:rFonts w:cs="Symbol"/>
+    </w:rPr>
+  </w:style>
+  <w:style w:type="character" w:styleId="ListLabel88">
+    <w:name w:val="ListLabel 88"/>
+    <w:qFormat/>
+    <w:rPr>
+      <w:rFonts w:cs="Symbol"/>
+    </w:rPr>
+  </w:style>
+  <w:style w:type="character" w:styleId="ListLabel89">
+    <w:name w:val="ListLabel 89"/>
+    <w:qFormat/>
+    <w:rPr>
+      <w:rFonts w:cs="Symbol"/>
+    </w:rPr>
+  </w:style>
+  <w:style w:type="character" w:styleId="ListLabel90">
+    <w:name w:val="ListLabel 90"/>
+    <w:qFormat/>
+    <w:rPr>
+      <w:rFonts w:cs="Symbol"/>
+    </w:rPr>
+  </w:style>
   <w:style w:type="paragraph" w:styleId="Heading">
     <w:name w:val="Heading"/>
     <w:basedOn w:val="Normal"/>
@@ -4524,5 +4982,12 @@
     <w:pPr/>
     <w:rPr/>
   </w:style>
+  <w:style w:type="paragraph" w:styleId="FrameContents">
+    <w:name w:val="Frame Contents"/>
+    <w:basedOn w:val="Normal"/>
+    <w:qFormat/>
+    <w:pPr/>
+    <w:rPr/>
+  </w:style>
 </w:styles>
 </file>
</xml_diff>

<commit_message>
guidelines.docx updated with intsructions of effective unitest planning
</commit_message>
<xml_diff>
--- a/Guidelines/guidelines.docx
+++ b/Guidelines/guidelines.docx
@@ -3801,53 +3801,6 @@
         <w:t>Test Case describes exactly how the test should be carried out. </w:t>
       </w:r>
     </w:p>
-    <w:tbl>
-      <w:tblPr>
-        <w:tblW w:w="0" w:type="auto"/>
-        <w:shd w:val="clear" w:color="auto" w:fill="FFFFFF"/>
-        <w:tblCellMar>
-          <w:left w:w="0" w:type="dxa"/>
-          <w:right w:w="0" w:type="dxa"/>
-        </w:tblCellMar>
-        <w:tblLook w:val="04A0" w:firstRow="1" w:lastRow="0" w:firstColumn="1" w:lastColumn="0" w:noHBand="0" w:noVBand="1"/>
-      </w:tblPr>
-      <w:tblGrid>
-        <w:gridCol w:w="1231"/>
-      </w:tblGrid>
-      <w:tr>
-        <w:tc>
-          <w:tcPr>
-            <w:tcW w:w="1231" w:type="dxa"/>
-            <w:tcBorders>
-              <w:top w:val="outset" w:sz="6" w:space="0" w:color="ECE9D8"/>
-              <w:left w:val="outset" w:sz="6" w:space="0" w:color="ECE9D8"/>
-              <w:bottom w:val="single" w:sz="4" w:space="0" w:color="auto"/>
-              <w:right w:val="single" w:sz="4" w:space="0" w:color="auto"/>
-            </w:tcBorders>
-            <w:shd w:val="clear" w:color="auto" w:fill="auto"/>
-            <w:tcMar>
-              <w:top w:w="0" w:type="dxa"/>
-              <w:left w:w="108" w:type="dxa"/>
-              <w:bottom w:w="0" w:type="dxa"/>
-              <w:right w:w="108" w:type="dxa"/>
-            </w:tcMar>
-            <w:hideMark/>
-          </w:tcPr>
-          <w:p>
-            <w:pPr>
-              <w:spacing w:after="270" w:line="270" w:lineRule="atLeast"/>
-              <w:rPr>
-                <w:rFonts w:ascii="Droid Sans" w:hAnsi="Droid Sans" w:cs="Times New Roman"/>
-                <w:color w:val="333333"/>
-                <w:sz w:val="18"/>
-                <w:szCs w:val="18"/>
-                <w:lang w:eastAsia="en-US" w:bidi="ar-SA"/>
-              </w:rPr>
-            </w:pPr>
-          </w:p>
-        </w:tc>
-      </w:tr>
-    </w:tbl>
     <w:p>
       <w:pPr>
         <w:shd w:val="clear" w:color="auto" w:fill="FFFFFF"/>
@@ -3860,6 +3813,465 @@
           <w:lang w:eastAsia="en-US" w:bidi="ar-SA"/>
         </w:rPr>
       </w:pPr>
+      <w:bookmarkStart w:id="1" w:name="_GoBack"/>
+      <w:bookmarkEnd w:id="1"/>
+    </w:p>
+    <w:p>
+      <w:pPr>
+        <w:pStyle w:val="Heading4"/>
+        <w:shd w:val="clear" w:color="auto" w:fill="FFFFFF"/>
+        <w:spacing w:before="0" w:line="270" w:lineRule="atLeast"/>
+        <w:rPr>
+          <w:rFonts w:ascii="Times New Roman" w:eastAsia="Times New Roman" w:hAnsi="Times New Roman" w:cs="Times New Roman"/>
+          <w:b/>
+          <w:bCs/>
+          <w:i w:val="0"/>
+          <w:color w:val="000000" w:themeColor="text1"/>
+          <w:spacing w:val="-2"/>
+          <w:szCs w:val="24"/>
+        </w:rPr>
+      </w:pPr>
+      <w:r>
+        <w:rPr>
+          <w:rFonts w:ascii="Times New Roman" w:hAnsi="Times New Roman" w:cs="Times New Roman"/>
+          <w:i w:val="0"/>
+          <w:color w:val="000000"/>
+          <w:szCs w:val="24"/>
+          <w:lang w:eastAsia="en-US" w:bidi="ar-SA"/>
+        </w:rPr>
+        <w:t>Additionally the following information may also be captured:</w:t>
+      </w:r>
+      <w:r>
+        <w:rPr>
+          <w:rFonts w:ascii="Times New Roman" w:hAnsi="Times New Roman" w:cs="Times New Roman"/>
+          <w:i w:val="0"/>
+          <w:color w:val="000000"/>
+          <w:szCs w:val="24"/>
+          <w:lang w:eastAsia="en-US" w:bidi="ar-SA"/>
+        </w:rPr>
+        <w:t> </w:t>
+      </w:r>
+      <w:r>
+        <w:rPr>
+          <w:rFonts w:ascii="Times New Roman" w:hAnsi="Times New Roman" w:cs="Times New Roman"/>
+          <w:i w:val="0"/>
+          <w:color w:val="000000"/>
+          <w:szCs w:val="24"/>
+          <w:lang w:eastAsia="en-US" w:bidi="ar-SA"/>
+        </w:rPr>
+        <w:br/>
+        <w:t>a) Unit Name and Version Being tested</w:t>
+      </w:r>
+      <w:r>
+        <w:rPr>
+          <w:rFonts w:ascii="Times New Roman" w:hAnsi="Times New Roman" w:cs="Times New Roman"/>
+          <w:i w:val="0"/>
+          <w:color w:val="000000"/>
+          <w:szCs w:val="24"/>
+          <w:lang w:eastAsia="en-US" w:bidi="ar-SA"/>
+        </w:rPr>
+        <w:t> </w:t>
+      </w:r>
+      <w:r>
+        <w:rPr>
+          <w:rFonts w:ascii="Times New Roman" w:hAnsi="Times New Roman" w:cs="Times New Roman"/>
+          <w:i w:val="0"/>
+          <w:color w:val="000000"/>
+          <w:szCs w:val="24"/>
+          <w:lang w:eastAsia="en-US" w:bidi="ar-SA"/>
+        </w:rPr>
+        <w:br/>
+        <w:t>b) Tested By</w:t>
+      </w:r>
+      <w:r>
+        <w:rPr>
+          <w:rFonts w:ascii="Times New Roman" w:hAnsi="Times New Roman" w:cs="Times New Roman"/>
+          <w:i w:val="0"/>
+          <w:color w:val="000000"/>
+          <w:szCs w:val="24"/>
+          <w:lang w:eastAsia="en-US" w:bidi="ar-SA"/>
+        </w:rPr>
+        <w:t> </w:t>
+      </w:r>
+      <w:r>
+        <w:rPr>
+          <w:rFonts w:ascii="Times New Roman" w:hAnsi="Times New Roman" w:cs="Times New Roman"/>
+          <w:i w:val="0"/>
+          <w:color w:val="000000"/>
+          <w:szCs w:val="24"/>
+          <w:lang w:eastAsia="en-US" w:bidi="ar-SA"/>
+        </w:rPr>
+        <w:br/>
+        <w:t>c) Date</w:t>
+      </w:r>
+      <w:r>
+        <w:rPr>
+          <w:rFonts w:ascii="Times New Roman" w:hAnsi="Times New Roman" w:cs="Times New Roman"/>
+          <w:i w:val="0"/>
+          <w:color w:val="000000"/>
+          <w:szCs w:val="24"/>
+          <w:lang w:eastAsia="en-US" w:bidi="ar-SA"/>
+        </w:rPr>
+        <w:t> </w:t>
+      </w:r>
+      <w:r>
+        <w:rPr>
+          <w:rFonts w:ascii="Times New Roman" w:hAnsi="Times New Roman" w:cs="Times New Roman"/>
+          <w:i w:val="0"/>
+          <w:color w:val="000000"/>
+          <w:szCs w:val="24"/>
+          <w:lang w:eastAsia="en-US" w:bidi="ar-SA"/>
+        </w:rPr>
+        <w:br/>
+        <w:t>d) Test Iteration (One or more iterations of unit testing may be performed</w:t>
+      </w:r>
+      <w:r>
+        <w:rPr>
+          <w:rFonts w:ascii="Times New Roman" w:hAnsi="Times New Roman" w:cs="Times New Roman"/>
+          <w:i w:val="0"/>
+          <w:color w:val="000000"/>
+          <w:lang w:eastAsia="en-US" w:bidi="ar-SA"/>
+        </w:rPr>
+        <w:br/>
+      </w:r>
+      <w:r>
+        <w:rPr>
+          <w:rFonts w:ascii="Times New Roman" w:hAnsi="Times New Roman" w:cs="Times New Roman"/>
+          <w:i w:val="0"/>
+          <w:color w:val="000000" w:themeColor="text1"/>
+          <w:lang w:eastAsia="en-US" w:bidi="ar-SA"/>
+        </w:rPr>
+        <w:br/>
+      </w:r>
+      <w:r>
+        <w:rPr>
+          <w:rFonts w:ascii="Times New Roman" w:eastAsia="Times New Roman" w:hAnsi="Times New Roman" w:cs="Times New Roman"/>
+          <w:b/>
+          <w:bCs/>
+          <w:i w:val="0"/>
+          <w:color w:val="000000" w:themeColor="text1"/>
+          <w:spacing w:val="-2"/>
+          <w:szCs w:val="24"/>
+        </w:rPr>
+        <w:t>Steps to Effective Unit Testing:</w:t>
+      </w:r>
+    </w:p>
+    <w:p/>
+    <w:p>
+      <w:pPr>
+        <w:pStyle w:val="NormalWeb"/>
+        <w:shd w:val="clear" w:color="auto" w:fill="FFFFFF"/>
+        <w:spacing w:before="0" w:beforeAutospacing="0" w:after="270" w:afterAutospacing="0" w:line="330" w:lineRule="atLeast"/>
+        <w:rPr>
+          <w:color w:val="000000"/>
+        </w:rPr>
+      </w:pPr>
+      <w:r>
+        <w:rPr>
+          <w:rStyle w:val="Strong"/>
+          <w:color w:val="000000"/>
+        </w:rPr>
+        <w:t>1) Documentation:</w:t>
+      </w:r>
+      <w:r>
+        <w:rPr>
+          <w:rStyle w:val="apple-converted-space"/>
+          <w:b/>
+          <w:bCs/>
+          <w:color w:val="000000"/>
+        </w:rPr>
+        <w:t> </w:t>
+      </w:r>
+      <w:r>
+        <w:rPr>
+          <w:color w:val="000000"/>
+        </w:rPr>
+        <w:t>Early on document all the Test Cases needed to test your code. A lot of times this task is not given due importance. Document the Test Cases, actual Results when executing the Test Cases, Response Time of the code for each test case. There are several important advantages if the test cases and the actual execution of test cases are well documented.</w:t>
+      </w:r>
+    </w:p>
+    <w:p>
+      <w:pPr>
+        <w:pStyle w:val="NormalWeb"/>
+        <w:shd w:val="clear" w:color="auto" w:fill="FFFFFF"/>
+        <w:spacing w:before="0" w:beforeAutospacing="0" w:after="270" w:afterAutospacing="0" w:line="300" w:lineRule="atLeast"/>
+        <w:rPr>
+          <w:iCs/>
+          <w:color w:val="777777"/>
+        </w:rPr>
+      </w:pPr>
+      <w:r>
+        <w:rPr>
+          <w:iCs/>
+          <w:color w:val="777777"/>
+        </w:rPr>
+        <w:t>a. Documenting Test Cases prevents oversight.</w:t>
+      </w:r>
+      <w:r>
+        <w:rPr>
+          <w:rStyle w:val="apple-converted-space"/>
+          <w:iCs/>
+          <w:color w:val="777777"/>
+        </w:rPr>
+        <w:t> </w:t>
+      </w:r>
+      <w:r>
+        <w:rPr>
+          <w:iCs/>
+          <w:color w:val="777777"/>
+        </w:rPr>
+        <w:br/>
+        <w:t>b. Documentation clearly indicates the quality of test cases</w:t>
+      </w:r>
+      <w:r>
+        <w:rPr>
+          <w:rStyle w:val="apple-converted-space"/>
+          <w:iCs/>
+          <w:color w:val="777777"/>
+        </w:rPr>
+        <w:t> </w:t>
+      </w:r>
+      <w:r>
+        <w:rPr>
+          <w:iCs/>
+          <w:color w:val="777777"/>
+        </w:rPr>
+        <w:br/>
+        <w:t>c. If the code needs to be retested we can be sure that we did not miss anything</w:t>
+      </w:r>
+      <w:r>
+        <w:rPr>
+          <w:rStyle w:val="apple-converted-space"/>
+          <w:iCs/>
+          <w:color w:val="777777"/>
+        </w:rPr>
+        <w:t> </w:t>
+      </w:r>
+      <w:r>
+        <w:rPr>
+          <w:iCs/>
+          <w:color w:val="777777"/>
+        </w:rPr>
+        <w:br/>
+        <w:t xml:space="preserve">d. It provides a level of transparency of what was really tested during unit testing. This is one of the </w:t>
+      </w:r>
+      <w:r>
+        <w:rPr>
+          <w:iCs/>
+          <w:color w:val="777777"/>
+        </w:rPr>
+        <w:lastRenderedPageBreak/>
+        <w:t>most important aspects.</w:t>
+      </w:r>
+      <w:r>
+        <w:rPr>
+          <w:rStyle w:val="apple-converted-space"/>
+          <w:iCs/>
+          <w:color w:val="777777"/>
+        </w:rPr>
+        <w:t> </w:t>
+      </w:r>
+      <w:r>
+        <w:rPr>
+          <w:iCs/>
+          <w:color w:val="777777"/>
+        </w:rPr>
+        <w:br/>
+        <w:t>e. It helps in knowledge transfer in case of employee attrition</w:t>
+      </w:r>
+      <w:r>
+        <w:rPr>
+          <w:rStyle w:val="apple-converted-space"/>
+          <w:iCs/>
+          <w:color w:val="777777"/>
+        </w:rPr>
+        <w:t> </w:t>
+      </w:r>
+      <w:r>
+        <w:rPr>
+          <w:iCs/>
+          <w:color w:val="777777"/>
+        </w:rPr>
+        <w:br/>
+        <w:t>f. Sometimes Unit Test Cases can be used to develop test cases for other levels of testing</w:t>
+      </w:r>
+    </w:p>
+    <w:p>
+      <w:pPr>
+        <w:pStyle w:val="NormalWeb"/>
+        <w:shd w:val="clear" w:color="auto" w:fill="FFFFFF"/>
+        <w:spacing w:before="0" w:beforeAutospacing="0" w:after="270" w:afterAutospacing="0" w:line="330" w:lineRule="atLeast"/>
+        <w:rPr>
+          <w:color w:val="000000"/>
+        </w:rPr>
+      </w:pPr>
+      <w:r>
+        <w:rPr>
+          <w:rStyle w:val="Strong"/>
+          <w:color w:val="000000"/>
+        </w:rPr>
+        <w:t>2) What should be tested when Unit Testing:</w:t>
+      </w:r>
+      <w:r>
+        <w:rPr>
+          <w:rStyle w:val="apple-converted-space"/>
+          <w:b/>
+          <w:bCs/>
+          <w:color w:val="000000"/>
+        </w:rPr>
+        <w:t> </w:t>
+      </w:r>
+      <w:r>
+        <w:rPr>
+          <w:color w:val="000000"/>
+        </w:rPr>
+        <w:t>A lot depends on the type of program or unit that is being created. It could be a screen or a component or a web service. Broadly the following aspects should be considered:</w:t>
+      </w:r>
+    </w:p>
+    <w:p>
+      <w:pPr>
+        <w:pStyle w:val="NormalWeb"/>
+        <w:shd w:val="clear" w:color="auto" w:fill="FFFFFF"/>
+        <w:spacing w:before="0" w:beforeAutospacing="0" w:after="270" w:afterAutospacing="0" w:line="300" w:lineRule="atLeast"/>
+        <w:rPr>
+          <w:iCs/>
+          <w:color w:val="777777"/>
+        </w:rPr>
+      </w:pPr>
+      <w:r>
+        <w:rPr>
+          <w:iCs/>
+          <w:color w:val="777777"/>
+        </w:rPr>
+        <w:t>a. For a UI screen include test cases to verify all the screen elements that need to appear on the screens</w:t>
+      </w:r>
+      <w:r>
+        <w:rPr>
+          <w:rStyle w:val="apple-converted-space"/>
+          <w:iCs/>
+          <w:color w:val="777777"/>
+        </w:rPr>
+        <w:t> </w:t>
+      </w:r>
+      <w:r>
+        <w:rPr>
+          <w:iCs/>
+          <w:color w:val="777777"/>
+        </w:rPr>
+        <w:br/>
+        <w:t>b. For a UI screen include Test cases to verify the spelling/font/size of all the “labels” or text that appears on the screen</w:t>
+      </w:r>
+      <w:r>
+        <w:rPr>
+          <w:rStyle w:val="apple-converted-space"/>
+          <w:iCs/>
+          <w:color w:val="777777"/>
+        </w:rPr>
+        <w:t> </w:t>
+      </w:r>
+      <w:r>
+        <w:rPr>
+          <w:iCs/>
+          <w:color w:val="777777"/>
+        </w:rPr>
+        <w:br/>
+        <w:t>c. Create Test Cases such that every line of code in the unit is tested at least once in a test cycle</w:t>
+      </w:r>
+      <w:r>
+        <w:rPr>
+          <w:rStyle w:val="apple-converted-space"/>
+          <w:iCs/>
+          <w:color w:val="777777"/>
+        </w:rPr>
+        <w:t> </w:t>
+      </w:r>
+      <w:r>
+        <w:rPr>
+          <w:iCs/>
+          <w:color w:val="777777"/>
+        </w:rPr>
+        <w:br/>
+        <w:t>d. Create Test Cases such that every condition in case of “conditional statements” is tested once</w:t>
+      </w:r>
+      <w:r>
+        <w:rPr>
+          <w:rStyle w:val="apple-converted-space"/>
+          <w:iCs/>
+          <w:color w:val="777777"/>
+        </w:rPr>
+        <w:t> </w:t>
+      </w:r>
+      <w:r>
+        <w:rPr>
+          <w:iCs/>
+          <w:color w:val="777777"/>
+        </w:rPr>
+        <w:br/>
+        <w:t>e. Create Test Cases to test the minimum/maximum range of data that can be entered. For example what is the maximum “amount” that can be entered or the max length of string that can be entered or passed in as a parameter</w:t>
+      </w:r>
+      <w:r>
+        <w:rPr>
+          <w:rStyle w:val="apple-converted-space"/>
+          <w:iCs/>
+          <w:color w:val="777777"/>
+        </w:rPr>
+        <w:t> </w:t>
+      </w:r>
+      <w:r>
+        <w:rPr>
+          <w:iCs/>
+          <w:color w:val="777777"/>
+        </w:rPr>
+        <w:br/>
+        <w:t>f. Create Test Cases to verify how various errors are handled</w:t>
+      </w:r>
+      <w:r>
+        <w:rPr>
+          <w:rStyle w:val="apple-converted-space"/>
+          <w:iCs/>
+          <w:color w:val="777777"/>
+        </w:rPr>
+        <w:t> </w:t>
+      </w:r>
+      <w:r>
+        <w:rPr>
+          <w:iCs/>
+          <w:color w:val="777777"/>
+        </w:rPr>
+        <w:br/>
+        <w:t>g. Create Test Cases to verify if all the validations are being performed</w:t>
+      </w:r>
+    </w:p>
+    <w:p>
+      <w:pPr>
+        <w:pStyle w:val="NormalWeb"/>
+        <w:shd w:val="clear" w:color="auto" w:fill="FFFFFF"/>
+        <w:spacing w:before="0" w:beforeAutospacing="0" w:after="270" w:afterAutospacing="0" w:line="330" w:lineRule="atLeast"/>
+        <w:rPr>
+          <w:color w:val="000000"/>
+        </w:rPr>
+      </w:pPr>
+      <w:r>
+        <w:rPr>
+          <w:rStyle w:val="Strong"/>
+          <w:color w:val="000000"/>
+        </w:rPr>
+        <w:t>3) Automate where Necessary:</w:t>
+      </w:r>
+      <w:r>
+        <w:rPr>
+          <w:rStyle w:val="apple-converted-space"/>
+          <w:b/>
+          <w:bCs/>
+          <w:color w:val="000000"/>
+        </w:rPr>
+        <w:t> </w:t>
+      </w:r>
+      <w:r>
+        <w:rPr>
+          <w:color w:val="000000"/>
+        </w:rPr>
+        <w:t>Time pressures/Pressure to get the job done may result in developers cutting corners in unit testing. Sometimes it helps to write scripts, which automate a part of unit testing. This may help ensure that the necessary tests were done and may result in saving time required to perform the tests.</w:t>
+      </w:r>
     </w:p>
     <w:p>
       <w:pPr>
@@ -3871,52 +4283,6 @@
           <w:lang w:eastAsia="en-US" w:bidi="ar-SA"/>
         </w:rPr>
       </w:pPr>
-      <w:r>
-        <w:rPr>
-          <w:rFonts w:ascii="Times New Roman" w:hAnsi="Times New Roman" w:cs="Times New Roman"/>
-          <w:color w:val="000000"/>
-          <w:lang w:eastAsia="en-US" w:bidi="ar-SA"/>
-        </w:rPr>
-        <w:t>Additionally the following information may also be captured: </w:t>
-      </w:r>
-      <w:r>
-        <w:rPr>
-          <w:rFonts w:ascii="Times New Roman" w:hAnsi="Times New Roman" w:cs="Times New Roman"/>
-          <w:color w:val="000000"/>
-          <w:lang w:eastAsia="en-US" w:bidi="ar-SA"/>
-        </w:rPr>
-        <w:br/>
-        <w:t>a) Unit Name and Version Being tested </w:t>
-      </w:r>
-      <w:r>
-        <w:rPr>
-          <w:rFonts w:ascii="Times New Roman" w:hAnsi="Times New Roman" w:cs="Times New Roman"/>
-          <w:color w:val="000000"/>
-          <w:lang w:eastAsia="en-US" w:bidi="ar-SA"/>
-        </w:rPr>
-        <w:br/>
-        <w:t>b) Tested By </w:t>
-      </w:r>
-      <w:bookmarkStart w:id="1" w:name="_GoBack"/>
-      <w:bookmarkEnd w:id="1"/>
-      <w:r>
-        <w:rPr>
-          <w:rFonts w:ascii="Times New Roman" w:hAnsi="Times New Roman" w:cs="Times New Roman"/>
-          <w:color w:val="000000"/>
-          <w:lang w:eastAsia="en-US" w:bidi="ar-SA"/>
-        </w:rPr>
-        <w:br/>
-        <w:t>c) Date </w:t>
-      </w:r>
-      <w:r>
-        <w:rPr>
-          <w:rFonts w:ascii="Times New Roman" w:hAnsi="Times New Roman" w:cs="Times New Roman"/>
-          <w:color w:val="000000"/>
-          <w:lang w:eastAsia="en-US" w:bidi="ar-SA"/>
-        </w:rPr>
-        <w:br/>
-        <w:t>d) Test Iteration (One or more iterations of unit testing may be performed</w:t>
-      </w:r>
     </w:p>
     <w:p>
       <w:pPr>
@@ -5060,6 +5426,30 @@
       <w:outlineLvl w:val="2"/>
     </w:pPr>
   </w:style>
+  <w:style w:type="paragraph" w:styleId="Heading4">
+    <w:name w:val="heading 4"/>
+    <w:basedOn w:val="Normal"/>
+    <w:next w:val="Normal"/>
+    <w:link w:val="Heading4Char"/>
+    <w:uiPriority w:val="9"/>
+    <w:semiHidden/>
+    <w:unhideWhenUsed/>
+    <w:qFormat/>
+    <w:rsid w:val="004D19E6"/>
+    <w:pPr>
+      <w:keepNext/>
+      <w:keepLines/>
+      <w:spacing w:before="40"/>
+      <w:outlineLvl w:val="3"/>
+    </w:pPr>
+    <w:rPr>
+      <w:rFonts w:asciiTheme="majorHAnsi" w:eastAsiaTheme="majorEastAsia" w:hAnsiTheme="majorHAnsi" w:cs="Mangal"/>
+      <w:i/>
+      <w:iCs/>
+      <w:color w:val="2E74B5" w:themeColor="accent1" w:themeShade="BF"/>
+      <w:szCs w:val="21"/>
+    </w:rPr>
+  </w:style>
   <w:style w:type="character" w:default="1" w:styleId="DefaultParagraphFont">
     <w:name w:val="Default Paragraph Font"/>
     <w:uiPriority w:val="1"/>
@@ -5872,6 +6262,22 @@
     <w:rPr>
       <w:b/>
       <w:bCs/>
+    </w:rPr>
+  </w:style>
+  <w:style w:type="character" w:customStyle="1" w:styleId="Heading4Char">
+    <w:name w:val="Heading 4 Char"/>
+    <w:basedOn w:val="DefaultParagraphFont"/>
+    <w:link w:val="Heading4"/>
+    <w:uiPriority w:val="9"/>
+    <w:semiHidden/>
+    <w:rsid w:val="004D19E6"/>
+    <w:rPr>
+      <w:rFonts w:asciiTheme="majorHAnsi" w:eastAsiaTheme="majorEastAsia" w:hAnsiTheme="majorHAnsi" w:cs="Mangal"/>
+      <w:i/>
+      <w:iCs/>
+      <w:color w:val="2E74B5" w:themeColor="accent1" w:themeShade="BF"/>
+      <w:sz w:val="24"/>
+      <w:szCs w:val="21"/>
     </w:rPr>
   </w:style>
 </w:styles>

</xml_diff>